<commit_message>
another update of tz
</commit_message>
<xml_diff>
--- a/docs/ТЗ.docx
+++ b/docs/ТЗ.docx
@@ -287,123 +287,6 @@
         </w:rPr>
         <w:t>D</w:t>
       </w:r>
-    </w:p>
-    <w:p>
-      <w:pPr>
-        <w:spacing w:line="360" w:lineRule="auto"/>
-        <w:jc w:val="center"/>
-        <w:rPr>
-          <w:rFonts w:ascii="Times New Roman" w:hAnsi="Times New Roman" w:cs="Times New Roman"/>
-          <w:b/>
-          <w:bCs/>
-          <w:sz w:val="28"/>
-          <w:szCs w:val="28"/>
-        </w:rPr>
-      </w:pPr>
-    </w:p>
-    <w:p>
-      <w:pPr>
-        <w:spacing w:line="360" w:lineRule="auto"/>
-        <w:jc w:val="center"/>
-        <w:rPr>
-          <w:rFonts w:ascii="Times New Roman" w:hAnsi="Times New Roman" w:cs="Times New Roman"/>
-          <w:b/>
-          <w:bCs/>
-          <w:sz w:val="28"/>
-          <w:szCs w:val="28"/>
-        </w:rPr>
-      </w:pPr>
-    </w:p>
-    <w:p>
-      <w:pPr>
-        <w:spacing w:line="360" w:lineRule="auto"/>
-        <w:jc w:val="center"/>
-        <w:rPr>
-          <w:rFonts w:ascii="Times New Roman" w:hAnsi="Times New Roman" w:cs="Times New Roman"/>
-          <w:b/>
-          <w:bCs/>
-          <w:sz w:val="28"/>
-          <w:szCs w:val="28"/>
-        </w:rPr>
-      </w:pPr>
-    </w:p>
-    <w:p>
-      <w:pPr>
-        <w:spacing w:line="360" w:lineRule="auto"/>
-        <w:jc w:val="center"/>
-        <w:rPr>
-          <w:rFonts w:ascii="Times New Roman" w:hAnsi="Times New Roman" w:cs="Times New Roman"/>
-          <w:b/>
-          <w:bCs/>
-          <w:sz w:val="28"/>
-          <w:szCs w:val="28"/>
-        </w:rPr>
-      </w:pPr>
-    </w:p>
-    <w:p>
-      <w:pPr>
-        <w:spacing w:line="360" w:lineRule="auto"/>
-        <w:jc w:val="center"/>
-        <w:rPr>
-          <w:rFonts w:ascii="Times New Roman" w:hAnsi="Times New Roman" w:cs="Times New Roman"/>
-          <w:b/>
-          <w:bCs/>
-          <w:sz w:val="28"/>
-          <w:szCs w:val="28"/>
-        </w:rPr>
-      </w:pPr>
-    </w:p>
-    <w:p>
-      <w:pPr>
-        <w:spacing w:line="360" w:lineRule="auto"/>
-        <w:jc w:val="center"/>
-        <w:rPr>
-          <w:rFonts w:ascii="Times New Roman" w:hAnsi="Times New Roman" w:cs="Times New Roman"/>
-          <w:b/>
-          <w:bCs/>
-          <w:sz w:val="28"/>
-          <w:szCs w:val="28"/>
-        </w:rPr>
-      </w:pPr>
-    </w:p>
-    <w:p>
-      <w:pPr>
-        <w:spacing w:line="360" w:lineRule="auto"/>
-        <w:jc w:val="center"/>
-        <w:rPr>
-          <w:rFonts w:ascii="Times New Roman" w:hAnsi="Times New Roman" w:cs="Times New Roman"/>
-          <w:b/>
-          <w:bCs/>
-          <w:sz w:val="28"/>
-          <w:szCs w:val="28"/>
-        </w:rPr>
-      </w:pPr>
-    </w:p>
-    <w:p>
-      <w:pPr>
-        <w:spacing w:line="360" w:lineRule="auto"/>
-        <w:jc w:val="center"/>
-        <w:rPr>
-          <w:rFonts w:ascii="Times New Roman" w:hAnsi="Times New Roman" w:cs="Times New Roman"/>
-          <w:b/>
-          <w:bCs/>
-          <w:sz w:val="28"/>
-          <w:szCs w:val="28"/>
-        </w:rPr>
-      </w:pPr>
-    </w:p>
-    <w:p>
-      <w:pPr>
-        <w:spacing w:line="360" w:lineRule="auto"/>
-        <w:jc w:val="center"/>
-        <w:rPr>
-          <w:rFonts w:ascii="Times New Roman" w:hAnsi="Times New Roman" w:cs="Times New Roman"/>
-          <w:b/>
-          <w:bCs/>
-          <w:sz w:val="28"/>
-          <w:szCs w:val="28"/>
-        </w:rPr>
-      </w:pPr>
     </w:p>
     <w:p>
       <w:pPr>
@@ -556,8 +439,12 @@
             <w:tabs>
               <w:tab w:val="right" w:leader="dot" w:pos="8296"/>
             </w:tabs>
+            <w:spacing w:line="360" w:lineRule="auto"/>
             <w:rPr>
+              <w:rFonts w:ascii="Times New Roman" w:hAnsi="Times New Roman" w:cs="Times New Roman"/>
               <w:noProof/>
+              <w:sz w:val="28"/>
+              <w:szCs w:val="28"/>
             </w:rPr>
           </w:pPr>
           <w:r>
@@ -603,55 +490,79 @@
             <w:r>
               <w:rPr>
                 <w:rStyle w:val="afe"/>
-                <w:noProof/>
+                <w:rFonts w:ascii="Times New Roman" w:hAnsi="Times New Roman" w:cs="Times New Roman"/>
+                <w:noProof/>
+                <w:sz w:val="28"/>
+                <w:szCs w:val="28"/>
               </w:rPr>
               <w:t>1 ОБЩИЕ СВЕДЕНИЯ</w:t>
             </w:r>
             <w:r>
               <w:rPr>
-                <w:noProof/>
-                <w:webHidden/>
+                <w:rFonts w:ascii="Times New Roman" w:hAnsi="Times New Roman" w:cs="Times New Roman"/>
+                <w:noProof/>
+                <w:webHidden/>
+                <w:sz w:val="28"/>
+                <w:szCs w:val="28"/>
               </w:rPr>
               <w:tab/>
             </w:r>
             <w:r>
               <w:rPr>
-                <w:noProof/>
-                <w:webHidden/>
+                <w:rFonts w:ascii="Times New Roman" w:hAnsi="Times New Roman" w:cs="Times New Roman"/>
+                <w:noProof/>
+                <w:webHidden/>
+                <w:sz w:val="28"/>
+                <w:szCs w:val="28"/>
               </w:rPr>
               <w:fldChar w:fldCharType="begin"/>
             </w:r>
             <w:r>
               <w:rPr>
-                <w:noProof/>
-                <w:webHidden/>
+                <w:rFonts w:ascii="Times New Roman" w:hAnsi="Times New Roman" w:cs="Times New Roman"/>
+                <w:noProof/>
+                <w:webHidden/>
+                <w:sz w:val="28"/>
+                <w:szCs w:val="28"/>
               </w:rPr>
               <w:instrText xml:space="preserve"> PAGEREF _Toc178603499 \h </w:instrText>
             </w:r>
             <w:r>
               <w:rPr>
-                <w:noProof/>
-                <w:webHidden/>
-              </w:rPr>
-            </w:r>
-            <w:r>
-              <w:rPr>
-                <w:noProof/>
-                <w:webHidden/>
+                <w:rFonts w:ascii="Times New Roman" w:hAnsi="Times New Roman" w:cs="Times New Roman"/>
+                <w:noProof/>
+                <w:webHidden/>
+                <w:sz w:val="28"/>
+                <w:szCs w:val="28"/>
+              </w:rPr>
+            </w:r>
+            <w:r>
+              <w:rPr>
+                <w:rFonts w:ascii="Times New Roman" w:hAnsi="Times New Roman" w:cs="Times New Roman"/>
+                <w:noProof/>
+                <w:webHidden/>
+                <w:sz w:val="28"/>
+                <w:szCs w:val="28"/>
               </w:rPr>
               <w:fldChar w:fldCharType="separate"/>
             </w:r>
             <w:r>
               <w:rPr>
-                <w:noProof/>
-                <w:webHidden/>
+                <w:rFonts w:ascii="Times New Roman" w:hAnsi="Times New Roman" w:cs="Times New Roman"/>
+                <w:noProof/>
+                <w:webHidden/>
+                <w:sz w:val="28"/>
+                <w:szCs w:val="28"/>
               </w:rPr>
               <w:t>4</w:t>
             </w:r>
             <w:r>
               <w:rPr>
-                <w:noProof/>
-                <w:webHidden/>
+                <w:rFonts w:ascii="Times New Roman" w:hAnsi="Times New Roman" w:cs="Times New Roman"/>
+                <w:noProof/>
+                <w:webHidden/>
+                <w:sz w:val="28"/>
+                <w:szCs w:val="28"/>
               </w:rPr>
               <w:fldChar w:fldCharType="end"/>
             </w:r>
@@ -663,15 +574,22 @@
             <w:tabs>
               <w:tab w:val="right" w:leader="dot" w:pos="8296"/>
             </w:tabs>
+            <w:spacing w:line="360" w:lineRule="auto"/>
             <w:rPr>
+              <w:rFonts w:ascii="Times New Roman" w:hAnsi="Times New Roman" w:cs="Times New Roman"/>
               <w:noProof/>
+              <w:sz w:val="28"/>
+              <w:szCs w:val="28"/>
             </w:rPr>
           </w:pPr>
           <w:hyperlink w:anchor="_Toc178603500" w:history="1">
             <w:r>
               <w:rPr>
                 <w:rStyle w:val="afe"/>
-                <w:noProof/>
+                <w:rFonts w:ascii="Times New Roman" w:hAnsi="Times New Roman" w:cs="Times New Roman"/>
+                <w:noProof/>
+                <w:sz w:val="28"/>
+                <w:szCs w:val="28"/>
                 <w:lang w:val="en-US"/>
               </w:rPr>
               <w:t xml:space="preserve">1.2 </w:t>
@@ -679,55 +597,79 @@
             <w:r>
               <w:rPr>
                 <w:rStyle w:val="afe"/>
-                <w:noProof/>
+                <w:rFonts w:ascii="Times New Roman" w:hAnsi="Times New Roman" w:cs="Times New Roman"/>
+                <w:noProof/>
+                <w:sz w:val="28"/>
+                <w:szCs w:val="28"/>
               </w:rPr>
               <w:t>Наименование заказчика</w:t>
             </w:r>
             <w:r>
               <w:rPr>
-                <w:noProof/>
-                <w:webHidden/>
+                <w:rFonts w:ascii="Times New Roman" w:hAnsi="Times New Roman" w:cs="Times New Roman"/>
+                <w:noProof/>
+                <w:webHidden/>
+                <w:sz w:val="28"/>
+                <w:szCs w:val="28"/>
               </w:rPr>
               <w:tab/>
             </w:r>
             <w:r>
               <w:rPr>
-                <w:noProof/>
-                <w:webHidden/>
+                <w:rFonts w:ascii="Times New Roman" w:hAnsi="Times New Roman" w:cs="Times New Roman"/>
+                <w:noProof/>
+                <w:webHidden/>
+                <w:sz w:val="28"/>
+                <w:szCs w:val="28"/>
               </w:rPr>
               <w:fldChar w:fldCharType="begin"/>
             </w:r>
             <w:r>
               <w:rPr>
-                <w:noProof/>
-                <w:webHidden/>
+                <w:rFonts w:ascii="Times New Roman" w:hAnsi="Times New Roman" w:cs="Times New Roman"/>
+                <w:noProof/>
+                <w:webHidden/>
+                <w:sz w:val="28"/>
+                <w:szCs w:val="28"/>
               </w:rPr>
               <w:instrText xml:space="preserve"> PAGEREF _Toc178603500 \h </w:instrText>
             </w:r>
             <w:r>
               <w:rPr>
-                <w:noProof/>
-                <w:webHidden/>
-              </w:rPr>
-            </w:r>
-            <w:r>
-              <w:rPr>
-                <w:noProof/>
-                <w:webHidden/>
+                <w:rFonts w:ascii="Times New Roman" w:hAnsi="Times New Roman" w:cs="Times New Roman"/>
+                <w:noProof/>
+                <w:webHidden/>
+                <w:sz w:val="28"/>
+                <w:szCs w:val="28"/>
+              </w:rPr>
+            </w:r>
+            <w:r>
+              <w:rPr>
+                <w:rFonts w:ascii="Times New Roman" w:hAnsi="Times New Roman" w:cs="Times New Roman"/>
+                <w:noProof/>
+                <w:webHidden/>
+                <w:sz w:val="28"/>
+                <w:szCs w:val="28"/>
               </w:rPr>
               <w:fldChar w:fldCharType="separate"/>
             </w:r>
             <w:r>
               <w:rPr>
-                <w:noProof/>
-                <w:webHidden/>
+                <w:rFonts w:ascii="Times New Roman" w:hAnsi="Times New Roman" w:cs="Times New Roman"/>
+                <w:noProof/>
+                <w:webHidden/>
+                <w:sz w:val="28"/>
+                <w:szCs w:val="28"/>
               </w:rPr>
               <w:t>4</w:t>
             </w:r>
             <w:r>
               <w:rPr>
-                <w:noProof/>
-                <w:webHidden/>
+                <w:rFonts w:ascii="Times New Roman" w:hAnsi="Times New Roman" w:cs="Times New Roman"/>
+                <w:noProof/>
+                <w:webHidden/>
+                <w:sz w:val="28"/>
+                <w:szCs w:val="28"/>
               </w:rPr>
               <w:fldChar w:fldCharType="end"/>
             </w:r>
@@ -739,63 +681,91 @@
             <w:tabs>
               <w:tab w:val="right" w:leader="dot" w:pos="8296"/>
             </w:tabs>
+            <w:spacing w:line="360" w:lineRule="auto"/>
             <w:rPr>
+              <w:rFonts w:ascii="Times New Roman" w:hAnsi="Times New Roman" w:cs="Times New Roman"/>
               <w:noProof/>
+              <w:sz w:val="28"/>
+              <w:szCs w:val="28"/>
             </w:rPr>
           </w:pPr>
           <w:hyperlink w:anchor="_Toc178603501" w:history="1">
             <w:r>
               <w:rPr>
                 <w:rStyle w:val="afe"/>
-                <w:noProof/>
+                <w:rFonts w:ascii="Times New Roman" w:hAnsi="Times New Roman" w:cs="Times New Roman"/>
+                <w:noProof/>
+                <w:sz w:val="28"/>
+                <w:szCs w:val="28"/>
               </w:rPr>
               <w:t>1.3 Перечень документов, на основании которых создается АС</w:t>
             </w:r>
             <w:r>
               <w:rPr>
-                <w:noProof/>
-                <w:webHidden/>
+                <w:rFonts w:ascii="Times New Roman" w:hAnsi="Times New Roman" w:cs="Times New Roman"/>
+                <w:noProof/>
+                <w:webHidden/>
+                <w:sz w:val="28"/>
+                <w:szCs w:val="28"/>
               </w:rPr>
               <w:tab/>
             </w:r>
             <w:r>
               <w:rPr>
-                <w:noProof/>
-                <w:webHidden/>
+                <w:rFonts w:ascii="Times New Roman" w:hAnsi="Times New Roman" w:cs="Times New Roman"/>
+                <w:noProof/>
+                <w:webHidden/>
+                <w:sz w:val="28"/>
+                <w:szCs w:val="28"/>
               </w:rPr>
               <w:fldChar w:fldCharType="begin"/>
             </w:r>
             <w:r>
               <w:rPr>
-                <w:noProof/>
-                <w:webHidden/>
+                <w:rFonts w:ascii="Times New Roman" w:hAnsi="Times New Roman" w:cs="Times New Roman"/>
+                <w:noProof/>
+                <w:webHidden/>
+                <w:sz w:val="28"/>
+                <w:szCs w:val="28"/>
               </w:rPr>
               <w:instrText xml:space="preserve"> PAGEREF _Toc178603501 \h </w:instrText>
             </w:r>
             <w:r>
               <w:rPr>
-                <w:noProof/>
-                <w:webHidden/>
-              </w:rPr>
-            </w:r>
-            <w:r>
-              <w:rPr>
-                <w:noProof/>
-                <w:webHidden/>
+                <w:rFonts w:ascii="Times New Roman" w:hAnsi="Times New Roman" w:cs="Times New Roman"/>
+                <w:noProof/>
+                <w:webHidden/>
+                <w:sz w:val="28"/>
+                <w:szCs w:val="28"/>
+              </w:rPr>
+            </w:r>
+            <w:r>
+              <w:rPr>
+                <w:rFonts w:ascii="Times New Roman" w:hAnsi="Times New Roman" w:cs="Times New Roman"/>
+                <w:noProof/>
+                <w:webHidden/>
+                <w:sz w:val="28"/>
+                <w:szCs w:val="28"/>
               </w:rPr>
               <w:fldChar w:fldCharType="separate"/>
             </w:r>
             <w:r>
               <w:rPr>
-                <w:noProof/>
-                <w:webHidden/>
+                <w:rFonts w:ascii="Times New Roman" w:hAnsi="Times New Roman" w:cs="Times New Roman"/>
+                <w:noProof/>
+                <w:webHidden/>
+                <w:sz w:val="28"/>
+                <w:szCs w:val="28"/>
               </w:rPr>
               <w:t>4</w:t>
             </w:r>
             <w:r>
               <w:rPr>
-                <w:noProof/>
-                <w:webHidden/>
+                <w:rFonts w:ascii="Times New Roman" w:hAnsi="Times New Roman" w:cs="Times New Roman"/>
+                <w:noProof/>
+                <w:webHidden/>
+                <w:sz w:val="28"/>
+                <w:szCs w:val="28"/>
               </w:rPr>
               <w:fldChar w:fldCharType="end"/>
             </w:r>
@@ -807,63 +777,91 @@
             <w:tabs>
               <w:tab w:val="right" w:leader="dot" w:pos="8296"/>
             </w:tabs>
+            <w:spacing w:line="360" w:lineRule="auto"/>
             <w:rPr>
+              <w:rFonts w:ascii="Times New Roman" w:hAnsi="Times New Roman" w:cs="Times New Roman"/>
               <w:noProof/>
+              <w:sz w:val="28"/>
+              <w:szCs w:val="28"/>
             </w:rPr>
           </w:pPr>
           <w:hyperlink w:anchor="_Toc178603502" w:history="1">
             <w:r>
               <w:rPr>
                 <w:rStyle w:val="afe"/>
-                <w:noProof/>
+                <w:rFonts w:ascii="Times New Roman" w:hAnsi="Times New Roman" w:cs="Times New Roman"/>
+                <w:noProof/>
+                <w:sz w:val="28"/>
+                <w:szCs w:val="28"/>
               </w:rPr>
               <w:t>1.4 Плановые сроки начала и окончания работы по созданию АС</w:t>
             </w:r>
             <w:r>
               <w:rPr>
-                <w:noProof/>
-                <w:webHidden/>
+                <w:rFonts w:ascii="Times New Roman" w:hAnsi="Times New Roman" w:cs="Times New Roman"/>
+                <w:noProof/>
+                <w:webHidden/>
+                <w:sz w:val="28"/>
+                <w:szCs w:val="28"/>
               </w:rPr>
               <w:tab/>
             </w:r>
             <w:r>
               <w:rPr>
-                <w:noProof/>
-                <w:webHidden/>
+                <w:rFonts w:ascii="Times New Roman" w:hAnsi="Times New Roman" w:cs="Times New Roman"/>
+                <w:noProof/>
+                <w:webHidden/>
+                <w:sz w:val="28"/>
+                <w:szCs w:val="28"/>
               </w:rPr>
               <w:fldChar w:fldCharType="begin"/>
             </w:r>
             <w:r>
               <w:rPr>
-                <w:noProof/>
-                <w:webHidden/>
+                <w:rFonts w:ascii="Times New Roman" w:hAnsi="Times New Roman" w:cs="Times New Roman"/>
+                <w:noProof/>
+                <w:webHidden/>
+                <w:sz w:val="28"/>
+                <w:szCs w:val="28"/>
               </w:rPr>
               <w:instrText xml:space="preserve"> PAGEREF _Toc178603502 \h </w:instrText>
             </w:r>
             <w:r>
               <w:rPr>
-                <w:noProof/>
-                <w:webHidden/>
-              </w:rPr>
-            </w:r>
-            <w:r>
-              <w:rPr>
-                <w:noProof/>
-                <w:webHidden/>
+                <w:rFonts w:ascii="Times New Roman" w:hAnsi="Times New Roman" w:cs="Times New Roman"/>
+                <w:noProof/>
+                <w:webHidden/>
+                <w:sz w:val="28"/>
+                <w:szCs w:val="28"/>
+              </w:rPr>
+            </w:r>
+            <w:r>
+              <w:rPr>
+                <w:rFonts w:ascii="Times New Roman" w:hAnsi="Times New Roman" w:cs="Times New Roman"/>
+                <w:noProof/>
+                <w:webHidden/>
+                <w:sz w:val="28"/>
+                <w:szCs w:val="28"/>
               </w:rPr>
               <w:fldChar w:fldCharType="separate"/>
             </w:r>
             <w:r>
               <w:rPr>
-                <w:noProof/>
-                <w:webHidden/>
+                <w:rFonts w:ascii="Times New Roman" w:hAnsi="Times New Roman" w:cs="Times New Roman"/>
+                <w:noProof/>
+                <w:webHidden/>
+                <w:sz w:val="28"/>
+                <w:szCs w:val="28"/>
               </w:rPr>
               <w:t>5</w:t>
             </w:r>
             <w:r>
               <w:rPr>
-                <w:noProof/>
-                <w:webHidden/>
+                <w:rFonts w:ascii="Times New Roman" w:hAnsi="Times New Roman" w:cs="Times New Roman"/>
+                <w:noProof/>
+                <w:webHidden/>
+                <w:sz w:val="28"/>
+                <w:szCs w:val="28"/>
               </w:rPr>
               <w:fldChar w:fldCharType="end"/>
             </w:r>
@@ -875,63 +873,91 @@
             <w:tabs>
               <w:tab w:val="right" w:leader="dot" w:pos="8296"/>
             </w:tabs>
+            <w:spacing w:line="360" w:lineRule="auto"/>
             <w:rPr>
+              <w:rFonts w:ascii="Times New Roman" w:hAnsi="Times New Roman" w:cs="Times New Roman"/>
               <w:noProof/>
+              <w:sz w:val="28"/>
+              <w:szCs w:val="28"/>
             </w:rPr>
           </w:pPr>
           <w:hyperlink w:anchor="_Toc178603503" w:history="1">
             <w:r>
               <w:rPr>
                 <w:rStyle w:val="afe"/>
-                <w:noProof/>
+                <w:rFonts w:ascii="Times New Roman" w:hAnsi="Times New Roman" w:cs="Times New Roman"/>
+                <w:noProof/>
+                <w:sz w:val="28"/>
+                <w:szCs w:val="28"/>
               </w:rPr>
               <w:t>2 ЦЕЛИ И НАЗНАЧЕНИЕ СОЗДАНИЯ АВТОМАТИЗИРОВАННОЙ СИСТЕМЫ</w:t>
             </w:r>
             <w:r>
               <w:rPr>
-                <w:noProof/>
-                <w:webHidden/>
+                <w:rFonts w:ascii="Times New Roman" w:hAnsi="Times New Roman" w:cs="Times New Roman"/>
+                <w:noProof/>
+                <w:webHidden/>
+                <w:sz w:val="28"/>
+                <w:szCs w:val="28"/>
               </w:rPr>
               <w:tab/>
             </w:r>
             <w:r>
               <w:rPr>
-                <w:noProof/>
-                <w:webHidden/>
+                <w:rFonts w:ascii="Times New Roman" w:hAnsi="Times New Roman" w:cs="Times New Roman"/>
+                <w:noProof/>
+                <w:webHidden/>
+                <w:sz w:val="28"/>
+                <w:szCs w:val="28"/>
               </w:rPr>
               <w:fldChar w:fldCharType="begin"/>
             </w:r>
             <w:r>
               <w:rPr>
-                <w:noProof/>
-                <w:webHidden/>
+                <w:rFonts w:ascii="Times New Roman" w:hAnsi="Times New Roman" w:cs="Times New Roman"/>
+                <w:noProof/>
+                <w:webHidden/>
+                <w:sz w:val="28"/>
+                <w:szCs w:val="28"/>
               </w:rPr>
               <w:instrText xml:space="preserve"> PAGEREF _Toc178603503 \h </w:instrText>
             </w:r>
             <w:r>
               <w:rPr>
-                <w:noProof/>
-                <w:webHidden/>
-              </w:rPr>
-            </w:r>
-            <w:r>
-              <w:rPr>
-                <w:noProof/>
-                <w:webHidden/>
+                <w:rFonts w:ascii="Times New Roman" w:hAnsi="Times New Roman" w:cs="Times New Roman"/>
+                <w:noProof/>
+                <w:webHidden/>
+                <w:sz w:val="28"/>
+                <w:szCs w:val="28"/>
+              </w:rPr>
+            </w:r>
+            <w:r>
+              <w:rPr>
+                <w:rFonts w:ascii="Times New Roman" w:hAnsi="Times New Roman" w:cs="Times New Roman"/>
+                <w:noProof/>
+                <w:webHidden/>
+                <w:sz w:val="28"/>
+                <w:szCs w:val="28"/>
               </w:rPr>
               <w:fldChar w:fldCharType="separate"/>
             </w:r>
             <w:r>
               <w:rPr>
-                <w:noProof/>
-                <w:webHidden/>
+                <w:rFonts w:ascii="Times New Roman" w:hAnsi="Times New Roman" w:cs="Times New Roman"/>
+                <w:noProof/>
+                <w:webHidden/>
+                <w:sz w:val="28"/>
+                <w:szCs w:val="28"/>
               </w:rPr>
               <w:t>6</w:t>
             </w:r>
             <w:r>
               <w:rPr>
-                <w:noProof/>
-                <w:webHidden/>
+                <w:rFonts w:ascii="Times New Roman" w:hAnsi="Times New Roman" w:cs="Times New Roman"/>
+                <w:noProof/>
+                <w:webHidden/>
+                <w:sz w:val="28"/>
+                <w:szCs w:val="28"/>
               </w:rPr>
               <w:fldChar w:fldCharType="end"/>
             </w:r>
@@ -943,63 +969,91 @@
             <w:tabs>
               <w:tab w:val="right" w:leader="dot" w:pos="8296"/>
             </w:tabs>
+            <w:spacing w:line="360" w:lineRule="auto"/>
             <w:rPr>
+              <w:rFonts w:ascii="Times New Roman" w:hAnsi="Times New Roman" w:cs="Times New Roman"/>
               <w:noProof/>
+              <w:sz w:val="28"/>
+              <w:szCs w:val="28"/>
             </w:rPr>
           </w:pPr>
           <w:hyperlink w:anchor="_Toc178603504" w:history="1">
             <w:r>
               <w:rPr>
                 <w:rStyle w:val="afe"/>
-                <w:noProof/>
+                <w:rFonts w:ascii="Times New Roman" w:hAnsi="Times New Roman" w:cs="Times New Roman"/>
+                <w:noProof/>
+                <w:sz w:val="28"/>
+                <w:szCs w:val="28"/>
               </w:rPr>
               <w:t>2.1 Цели создания АС</w:t>
             </w:r>
             <w:r>
               <w:rPr>
-                <w:noProof/>
-                <w:webHidden/>
+                <w:rFonts w:ascii="Times New Roman" w:hAnsi="Times New Roman" w:cs="Times New Roman"/>
+                <w:noProof/>
+                <w:webHidden/>
+                <w:sz w:val="28"/>
+                <w:szCs w:val="28"/>
               </w:rPr>
               <w:tab/>
             </w:r>
             <w:r>
               <w:rPr>
-                <w:noProof/>
-                <w:webHidden/>
+                <w:rFonts w:ascii="Times New Roman" w:hAnsi="Times New Roman" w:cs="Times New Roman"/>
+                <w:noProof/>
+                <w:webHidden/>
+                <w:sz w:val="28"/>
+                <w:szCs w:val="28"/>
               </w:rPr>
               <w:fldChar w:fldCharType="begin"/>
             </w:r>
             <w:r>
               <w:rPr>
-                <w:noProof/>
-                <w:webHidden/>
+                <w:rFonts w:ascii="Times New Roman" w:hAnsi="Times New Roman" w:cs="Times New Roman"/>
+                <w:noProof/>
+                <w:webHidden/>
+                <w:sz w:val="28"/>
+                <w:szCs w:val="28"/>
               </w:rPr>
               <w:instrText xml:space="preserve"> PAGEREF _Toc178603504 \h </w:instrText>
             </w:r>
             <w:r>
               <w:rPr>
-                <w:noProof/>
-                <w:webHidden/>
-              </w:rPr>
-            </w:r>
-            <w:r>
-              <w:rPr>
-                <w:noProof/>
-                <w:webHidden/>
+                <w:rFonts w:ascii="Times New Roman" w:hAnsi="Times New Roman" w:cs="Times New Roman"/>
+                <w:noProof/>
+                <w:webHidden/>
+                <w:sz w:val="28"/>
+                <w:szCs w:val="28"/>
+              </w:rPr>
+            </w:r>
+            <w:r>
+              <w:rPr>
+                <w:rFonts w:ascii="Times New Roman" w:hAnsi="Times New Roman" w:cs="Times New Roman"/>
+                <w:noProof/>
+                <w:webHidden/>
+                <w:sz w:val="28"/>
+                <w:szCs w:val="28"/>
               </w:rPr>
               <w:fldChar w:fldCharType="separate"/>
             </w:r>
             <w:r>
               <w:rPr>
-                <w:noProof/>
-                <w:webHidden/>
+                <w:rFonts w:ascii="Times New Roman" w:hAnsi="Times New Roman" w:cs="Times New Roman"/>
+                <w:noProof/>
+                <w:webHidden/>
+                <w:sz w:val="28"/>
+                <w:szCs w:val="28"/>
               </w:rPr>
               <w:t>6</w:t>
             </w:r>
             <w:r>
               <w:rPr>
-                <w:noProof/>
-                <w:webHidden/>
+                <w:rFonts w:ascii="Times New Roman" w:hAnsi="Times New Roman" w:cs="Times New Roman"/>
+                <w:noProof/>
+                <w:webHidden/>
+                <w:sz w:val="28"/>
+                <w:szCs w:val="28"/>
               </w:rPr>
               <w:fldChar w:fldCharType="end"/>
             </w:r>
@@ -1011,63 +1065,91 @@
             <w:tabs>
               <w:tab w:val="right" w:leader="dot" w:pos="8296"/>
             </w:tabs>
+            <w:spacing w:line="360" w:lineRule="auto"/>
             <w:rPr>
+              <w:rFonts w:ascii="Times New Roman" w:hAnsi="Times New Roman" w:cs="Times New Roman"/>
               <w:noProof/>
+              <w:sz w:val="28"/>
+              <w:szCs w:val="28"/>
             </w:rPr>
           </w:pPr>
           <w:hyperlink w:anchor="_Toc178603505" w:history="1">
             <w:r>
               <w:rPr>
                 <w:rStyle w:val="afe"/>
-                <w:noProof/>
+                <w:rFonts w:ascii="Times New Roman" w:hAnsi="Times New Roman" w:cs="Times New Roman"/>
+                <w:noProof/>
+                <w:sz w:val="28"/>
+                <w:szCs w:val="28"/>
               </w:rPr>
               <w:t>2.2 Назначение АС</w:t>
             </w:r>
             <w:r>
               <w:rPr>
-                <w:noProof/>
-                <w:webHidden/>
+                <w:rFonts w:ascii="Times New Roman" w:hAnsi="Times New Roman" w:cs="Times New Roman"/>
+                <w:noProof/>
+                <w:webHidden/>
+                <w:sz w:val="28"/>
+                <w:szCs w:val="28"/>
               </w:rPr>
               <w:tab/>
             </w:r>
             <w:r>
               <w:rPr>
-                <w:noProof/>
-                <w:webHidden/>
+                <w:rFonts w:ascii="Times New Roman" w:hAnsi="Times New Roman" w:cs="Times New Roman"/>
+                <w:noProof/>
+                <w:webHidden/>
+                <w:sz w:val="28"/>
+                <w:szCs w:val="28"/>
               </w:rPr>
               <w:fldChar w:fldCharType="begin"/>
             </w:r>
             <w:r>
               <w:rPr>
-                <w:noProof/>
-                <w:webHidden/>
+                <w:rFonts w:ascii="Times New Roman" w:hAnsi="Times New Roman" w:cs="Times New Roman"/>
+                <w:noProof/>
+                <w:webHidden/>
+                <w:sz w:val="28"/>
+                <w:szCs w:val="28"/>
               </w:rPr>
               <w:instrText xml:space="preserve"> PAGEREF _Toc178603505 \h </w:instrText>
             </w:r>
             <w:r>
               <w:rPr>
-                <w:noProof/>
-                <w:webHidden/>
-              </w:rPr>
-            </w:r>
-            <w:r>
-              <w:rPr>
-                <w:noProof/>
-                <w:webHidden/>
+                <w:rFonts w:ascii="Times New Roman" w:hAnsi="Times New Roman" w:cs="Times New Roman"/>
+                <w:noProof/>
+                <w:webHidden/>
+                <w:sz w:val="28"/>
+                <w:szCs w:val="28"/>
+              </w:rPr>
+            </w:r>
+            <w:r>
+              <w:rPr>
+                <w:rFonts w:ascii="Times New Roman" w:hAnsi="Times New Roman" w:cs="Times New Roman"/>
+                <w:noProof/>
+                <w:webHidden/>
+                <w:sz w:val="28"/>
+                <w:szCs w:val="28"/>
               </w:rPr>
               <w:fldChar w:fldCharType="separate"/>
             </w:r>
             <w:r>
               <w:rPr>
-                <w:noProof/>
-                <w:webHidden/>
+                <w:rFonts w:ascii="Times New Roman" w:hAnsi="Times New Roman" w:cs="Times New Roman"/>
+                <w:noProof/>
+                <w:webHidden/>
+                <w:sz w:val="28"/>
+                <w:szCs w:val="28"/>
               </w:rPr>
               <w:t>6</w:t>
             </w:r>
             <w:r>
               <w:rPr>
-                <w:noProof/>
-                <w:webHidden/>
+                <w:rFonts w:ascii="Times New Roman" w:hAnsi="Times New Roman" w:cs="Times New Roman"/>
+                <w:noProof/>
+                <w:webHidden/>
+                <w:sz w:val="28"/>
+                <w:szCs w:val="28"/>
               </w:rPr>
               <w:fldChar w:fldCharType="end"/>
             </w:r>
@@ -1079,63 +1161,91 @@
             <w:tabs>
               <w:tab w:val="right" w:leader="dot" w:pos="8296"/>
             </w:tabs>
+            <w:spacing w:line="360" w:lineRule="auto"/>
             <w:rPr>
+              <w:rFonts w:ascii="Times New Roman" w:hAnsi="Times New Roman" w:cs="Times New Roman"/>
               <w:noProof/>
+              <w:sz w:val="28"/>
+              <w:szCs w:val="28"/>
             </w:rPr>
           </w:pPr>
           <w:hyperlink w:anchor="_Toc178603506" w:history="1">
             <w:r>
               <w:rPr>
                 <w:rStyle w:val="afe"/>
-                <w:noProof/>
+                <w:rFonts w:ascii="Times New Roman" w:hAnsi="Times New Roman" w:cs="Times New Roman"/>
+                <w:noProof/>
+                <w:sz w:val="28"/>
+                <w:szCs w:val="28"/>
               </w:rPr>
               <w:t>3 ТРЕБОВАНИЯ К АВТОМАТИЗИРОВАННОЙ СИСТЕМЕ</w:t>
             </w:r>
             <w:r>
               <w:rPr>
-                <w:noProof/>
-                <w:webHidden/>
+                <w:rFonts w:ascii="Times New Roman" w:hAnsi="Times New Roman" w:cs="Times New Roman"/>
+                <w:noProof/>
+                <w:webHidden/>
+                <w:sz w:val="28"/>
+                <w:szCs w:val="28"/>
               </w:rPr>
               <w:tab/>
             </w:r>
             <w:r>
               <w:rPr>
-                <w:noProof/>
-                <w:webHidden/>
+                <w:rFonts w:ascii="Times New Roman" w:hAnsi="Times New Roman" w:cs="Times New Roman"/>
+                <w:noProof/>
+                <w:webHidden/>
+                <w:sz w:val="28"/>
+                <w:szCs w:val="28"/>
               </w:rPr>
               <w:fldChar w:fldCharType="begin"/>
             </w:r>
             <w:r>
               <w:rPr>
-                <w:noProof/>
-                <w:webHidden/>
+                <w:rFonts w:ascii="Times New Roman" w:hAnsi="Times New Roman" w:cs="Times New Roman"/>
+                <w:noProof/>
+                <w:webHidden/>
+                <w:sz w:val="28"/>
+                <w:szCs w:val="28"/>
               </w:rPr>
               <w:instrText xml:space="preserve"> PAGEREF _Toc178603506 \h </w:instrText>
             </w:r>
             <w:r>
               <w:rPr>
-                <w:noProof/>
-                <w:webHidden/>
-              </w:rPr>
-            </w:r>
-            <w:r>
-              <w:rPr>
-                <w:noProof/>
-                <w:webHidden/>
+                <w:rFonts w:ascii="Times New Roman" w:hAnsi="Times New Roman" w:cs="Times New Roman"/>
+                <w:noProof/>
+                <w:webHidden/>
+                <w:sz w:val="28"/>
+                <w:szCs w:val="28"/>
+              </w:rPr>
+            </w:r>
+            <w:r>
+              <w:rPr>
+                <w:rFonts w:ascii="Times New Roman" w:hAnsi="Times New Roman" w:cs="Times New Roman"/>
+                <w:noProof/>
+                <w:webHidden/>
+                <w:sz w:val="28"/>
+                <w:szCs w:val="28"/>
               </w:rPr>
               <w:fldChar w:fldCharType="separate"/>
             </w:r>
             <w:r>
               <w:rPr>
-                <w:noProof/>
-                <w:webHidden/>
+                <w:rFonts w:ascii="Times New Roman" w:hAnsi="Times New Roman" w:cs="Times New Roman"/>
+                <w:noProof/>
+                <w:webHidden/>
+                <w:sz w:val="28"/>
+                <w:szCs w:val="28"/>
               </w:rPr>
               <w:t>7</w:t>
             </w:r>
             <w:r>
               <w:rPr>
-                <w:noProof/>
-                <w:webHidden/>
+                <w:rFonts w:ascii="Times New Roman" w:hAnsi="Times New Roman" w:cs="Times New Roman"/>
+                <w:noProof/>
+                <w:webHidden/>
+                <w:sz w:val="28"/>
+                <w:szCs w:val="28"/>
               </w:rPr>
               <w:fldChar w:fldCharType="end"/>
             </w:r>
@@ -1147,63 +1257,91 @@
             <w:tabs>
               <w:tab w:val="right" w:leader="dot" w:pos="8296"/>
             </w:tabs>
+            <w:spacing w:line="360" w:lineRule="auto"/>
             <w:rPr>
+              <w:rFonts w:ascii="Times New Roman" w:hAnsi="Times New Roman" w:cs="Times New Roman"/>
               <w:noProof/>
+              <w:sz w:val="28"/>
+              <w:szCs w:val="28"/>
             </w:rPr>
           </w:pPr>
           <w:hyperlink w:anchor="_Toc178603507" w:history="1">
             <w:r>
               <w:rPr>
                 <w:rStyle w:val="afe"/>
-                <w:noProof/>
+                <w:rFonts w:ascii="Times New Roman" w:hAnsi="Times New Roman" w:cs="Times New Roman"/>
+                <w:noProof/>
+                <w:sz w:val="28"/>
+                <w:szCs w:val="28"/>
               </w:rPr>
               <w:t>3.1 Требования к структуре АС в целом</w:t>
             </w:r>
             <w:r>
               <w:rPr>
-                <w:noProof/>
-                <w:webHidden/>
+                <w:rFonts w:ascii="Times New Roman" w:hAnsi="Times New Roman" w:cs="Times New Roman"/>
+                <w:noProof/>
+                <w:webHidden/>
+                <w:sz w:val="28"/>
+                <w:szCs w:val="28"/>
               </w:rPr>
               <w:tab/>
             </w:r>
             <w:r>
               <w:rPr>
-                <w:noProof/>
-                <w:webHidden/>
+                <w:rFonts w:ascii="Times New Roman" w:hAnsi="Times New Roman" w:cs="Times New Roman"/>
+                <w:noProof/>
+                <w:webHidden/>
+                <w:sz w:val="28"/>
+                <w:szCs w:val="28"/>
               </w:rPr>
               <w:fldChar w:fldCharType="begin"/>
             </w:r>
             <w:r>
               <w:rPr>
-                <w:noProof/>
-                <w:webHidden/>
+                <w:rFonts w:ascii="Times New Roman" w:hAnsi="Times New Roman" w:cs="Times New Roman"/>
+                <w:noProof/>
+                <w:webHidden/>
+                <w:sz w:val="28"/>
+                <w:szCs w:val="28"/>
               </w:rPr>
               <w:instrText xml:space="preserve"> PAGEREF _Toc178603507 \h </w:instrText>
             </w:r>
             <w:r>
               <w:rPr>
-                <w:noProof/>
-                <w:webHidden/>
-              </w:rPr>
-            </w:r>
-            <w:r>
-              <w:rPr>
-                <w:noProof/>
-                <w:webHidden/>
+                <w:rFonts w:ascii="Times New Roman" w:hAnsi="Times New Roman" w:cs="Times New Roman"/>
+                <w:noProof/>
+                <w:webHidden/>
+                <w:sz w:val="28"/>
+                <w:szCs w:val="28"/>
+              </w:rPr>
+            </w:r>
+            <w:r>
+              <w:rPr>
+                <w:rFonts w:ascii="Times New Roman" w:hAnsi="Times New Roman" w:cs="Times New Roman"/>
+                <w:noProof/>
+                <w:webHidden/>
+                <w:sz w:val="28"/>
+                <w:szCs w:val="28"/>
               </w:rPr>
               <w:fldChar w:fldCharType="separate"/>
             </w:r>
             <w:r>
               <w:rPr>
-                <w:noProof/>
-                <w:webHidden/>
+                <w:rFonts w:ascii="Times New Roman" w:hAnsi="Times New Roman" w:cs="Times New Roman"/>
+                <w:noProof/>
+                <w:webHidden/>
+                <w:sz w:val="28"/>
+                <w:szCs w:val="28"/>
               </w:rPr>
               <w:t>7</w:t>
             </w:r>
             <w:r>
               <w:rPr>
-                <w:noProof/>
-                <w:webHidden/>
+                <w:rFonts w:ascii="Times New Roman" w:hAnsi="Times New Roman" w:cs="Times New Roman"/>
+                <w:noProof/>
+                <w:webHidden/>
+                <w:sz w:val="28"/>
+                <w:szCs w:val="28"/>
               </w:rPr>
               <w:fldChar w:fldCharType="end"/>
             </w:r>
@@ -1215,63 +1353,91 @@
             <w:tabs>
               <w:tab w:val="right" w:leader="dot" w:pos="8296"/>
             </w:tabs>
+            <w:spacing w:line="360" w:lineRule="auto"/>
             <w:rPr>
+              <w:rFonts w:ascii="Times New Roman" w:hAnsi="Times New Roman" w:cs="Times New Roman"/>
               <w:noProof/>
+              <w:sz w:val="28"/>
+              <w:szCs w:val="28"/>
             </w:rPr>
           </w:pPr>
           <w:hyperlink w:anchor="_Toc178603508" w:history="1">
             <w:r>
               <w:rPr>
                 <w:rStyle w:val="afe"/>
-                <w:noProof/>
+                <w:rFonts w:ascii="Times New Roman" w:hAnsi="Times New Roman" w:cs="Times New Roman"/>
+                <w:noProof/>
+                <w:sz w:val="28"/>
+                <w:szCs w:val="28"/>
               </w:rPr>
               <w:t>3.2 Требования к функциям (задачам), выполняемым АС</w:t>
             </w:r>
             <w:r>
               <w:rPr>
-                <w:noProof/>
-                <w:webHidden/>
+                <w:rFonts w:ascii="Times New Roman" w:hAnsi="Times New Roman" w:cs="Times New Roman"/>
+                <w:noProof/>
+                <w:webHidden/>
+                <w:sz w:val="28"/>
+                <w:szCs w:val="28"/>
               </w:rPr>
               <w:tab/>
             </w:r>
             <w:r>
               <w:rPr>
-                <w:noProof/>
-                <w:webHidden/>
+                <w:rFonts w:ascii="Times New Roman" w:hAnsi="Times New Roman" w:cs="Times New Roman"/>
+                <w:noProof/>
+                <w:webHidden/>
+                <w:sz w:val="28"/>
+                <w:szCs w:val="28"/>
               </w:rPr>
               <w:fldChar w:fldCharType="begin"/>
             </w:r>
             <w:r>
               <w:rPr>
-                <w:noProof/>
-                <w:webHidden/>
+                <w:rFonts w:ascii="Times New Roman" w:hAnsi="Times New Roman" w:cs="Times New Roman"/>
+                <w:noProof/>
+                <w:webHidden/>
+                <w:sz w:val="28"/>
+                <w:szCs w:val="28"/>
               </w:rPr>
               <w:instrText xml:space="preserve"> PAGEREF _Toc178603508 \h </w:instrText>
             </w:r>
             <w:r>
               <w:rPr>
-                <w:noProof/>
-                <w:webHidden/>
-              </w:rPr>
-            </w:r>
-            <w:r>
-              <w:rPr>
-                <w:noProof/>
-                <w:webHidden/>
+                <w:rFonts w:ascii="Times New Roman" w:hAnsi="Times New Roman" w:cs="Times New Roman"/>
+                <w:noProof/>
+                <w:webHidden/>
+                <w:sz w:val="28"/>
+                <w:szCs w:val="28"/>
+              </w:rPr>
+            </w:r>
+            <w:r>
+              <w:rPr>
+                <w:rFonts w:ascii="Times New Roman" w:hAnsi="Times New Roman" w:cs="Times New Roman"/>
+                <w:noProof/>
+                <w:webHidden/>
+                <w:sz w:val="28"/>
+                <w:szCs w:val="28"/>
               </w:rPr>
               <w:fldChar w:fldCharType="separate"/>
             </w:r>
             <w:r>
               <w:rPr>
-                <w:noProof/>
-                <w:webHidden/>
+                <w:rFonts w:ascii="Times New Roman" w:hAnsi="Times New Roman" w:cs="Times New Roman"/>
+                <w:noProof/>
+                <w:webHidden/>
+                <w:sz w:val="28"/>
+                <w:szCs w:val="28"/>
               </w:rPr>
               <w:t>10</w:t>
             </w:r>
             <w:r>
               <w:rPr>
-                <w:noProof/>
-                <w:webHidden/>
+                <w:rFonts w:ascii="Times New Roman" w:hAnsi="Times New Roman" w:cs="Times New Roman"/>
+                <w:noProof/>
+                <w:webHidden/>
+                <w:sz w:val="28"/>
+                <w:szCs w:val="28"/>
               </w:rPr>
               <w:fldChar w:fldCharType="end"/>
             </w:r>
@@ -1283,63 +1449,91 @@
             <w:tabs>
               <w:tab w:val="right" w:leader="dot" w:pos="8296"/>
             </w:tabs>
+            <w:spacing w:line="360" w:lineRule="auto"/>
             <w:rPr>
+              <w:rFonts w:ascii="Times New Roman" w:hAnsi="Times New Roman" w:cs="Times New Roman"/>
               <w:noProof/>
+              <w:sz w:val="28"/>
+              <w:szCs w:val="28"/>
             </w:rPr>
           </w:pPr>
           <w:hyperlink w:anchor="_Toc178603509" w:history="1">
             <w:r>
               <w:rPr>
                 <w:rStyle w:val="afe"/>
-                <w:noProof/>
+                <w:rFonts w:ascii="Times New Roman" w:hAnsi="Times New Roman" w:cs="Times New Roman"/>
+                <w:noProof/>
+                <w:sz w:val="28"/>
+                <w:szCs w:val="28"/>
               </w:rPr>
               <w:t>3.3 требования к видам обеспечения АС</w:t>
             </w:r>
             <w:r>
               <w:rPr>
-                <w:noProof/>
-                <w:webHidden/>
+                <w:rFonts w:ascii="Times New Roman" w:hAnsi="Times New Roman" w:cs="Times New Roman"/>
+                <w:noProof/>
+                <w:webHidden/>
+                <w:sz w:val="28"/>
+                <w:szCs w:val="28"/>
               </w:rPr>
               <w:tab/>
             </w:r>
             <w:r>
               <w:rPr>
-                <w:noProof/>
-                <w:webHidden/>
+                <w:rFonts w:ascii="Times New Roman" w:hAnsi="Times New Roman" w:cs="Times New Roman"/>
+                <w:noProof/>
+                <w:webHidden/>
+                <w:sz w:val="28"/>
+                <w:szCs w:val="28"/>
               </w:rPr>
               <w:fldChar w:fldCharType="begin"/>
             </w:r>
             <w:r>
               <w:rPr>
-                <w:noProof/>
-                <w:webHidden/>
+                <w:rFonts w:ascii="Times New Roman" w:hAnsi="Times New Roman" w:cs="Times New Roman"/>
+                <w:noProof/>
+                <w:webHidden/>
+                <w:sz w:val="28"/>
+                <w:szCs w:val="28"/>
               </w:rPr>
               <w:instrText xml:space="preserve"> PAGEREF _Toc178603509 \h </w:instrText>
             </w:r>
             <w:r>
               <w:rPr>
-                <w:noProof/>
-                <w:webHidden/>
-              </w:rPr>
-            </w:r>
-            <w:r>
-              <w:rPr>
-                <w:noProof/>
-                <w:webHidden/>
+                <w:rFonts w:ascii="Times New Roman" w:hAnsi="Times New Roman" w:cs="Times New Roman"/>
+                <w:noProof/>
+                <w:webHidden/>
+                <w:sz w:val="28"/>
+                <w:szCs w:val="28"/>
+              </w:rPr>
+            </w:r>
+            <w:r>
+              <w:rPr>
+                <w:rFonts w:ascii="Times New Roman" w:hAnsi="Times New Roman" w:cs="Times New Roman"/>
+                <w:noProof/>
+                <w:webHidden/>
+                <w:sz w:val="28"/>
+                <w:szCs w:val="28"/>
               </w:rPr>
               <w:fldChar w:fldCharType="separate"/>
             </w:r>
             <w:r>
               <w:rPr>
-                <w:noProof/>
-                <w:webHidden/>
+                <w:rFonts w:ascii="Times New Roman" w:hAnsi="Times New Roman" w:cs="Times New Roman"/>
+                <w:noProof/>
+                <w:webHidden/>
+                <w:sz w:val="28"/>
+                <w:szCs w:val="28"/>
               </w:rPr>
               <w:t>11</w:t>
             </w:r>
             <w:r>
               <w:rPr>
-                <w:noProof/>
-                <w:webHidden/>
+                <w:rFonts w:ascii="Times New Roman" w:hAnsi="Times New Roman" w:cs="Times New Roman"/>
+                <w:noProof/>
+                <w:webHidden/>
+                <w:sz w:val="28"/>
+                <w:szCs w:val="28"/>
               </w:rPr>
               <w:fldChar w:fldCharType="end"/>
             </w:r>
@@ -1351,63 +1545,91 @@
             <w:tabs>
               <w:tab w:val="right" w:leader="dot" w:pos="8296"/>
             </w:tabs>
+            <w:spacing w:line="360" w:lineRule="auto"/>
             <w:rPr>
+              <w:rFonts w:ascii="Times New Roman" w:hAnsi="Times New Roman" w:cs="Times New Roman"/>
               <w:noProof/>
+              <w:sz w:val="28"/>
+              <w:szCs w:val="28"/>
             </w:rPr>
           </w:pPr>
           <w:hyperlink w:anchor="_Toc178603510" w:history="1">
             <w:r>
               <w:rPr>
                 <w:rStyle w:val="afe"/>
-                <w:noProof/>
+                <w:rFonts w:ascii="Times New Roman" w:hAnsi="Times New Roman" w:cs="Times New Roman"/>
+                <w:noProof/>
+                <w:sz w:val="28"/>
+                <w:szCs w:val="28"/>
               </w:rPr>
               <w:t>3.4 Общие технические требования к АС</w:t>
             </w:r>
             <w:r>
               <w:rPr>
-                <w:noProof/>
-                <w:webHidden/>
+                <w:rFonts w:ascii="Times New Roman" w:hAnsi="Times New Roman" w:cs="Times New Roman"/>
+                <w:noProof/>
+                <w:webHidden/>
+                <w:sz w:val="28"/>
+                <w:szCs w:val="28"/>
               </w:rPr>
               <w:tab/>
             </w:r>
             <w:r>
               <w:rPr>
-                <w:noProof/>
-                <w:webHidden/>
+                <w:rFonts w:ascii="Times New Roman" w:hAnsi="Times New Roman" w:cs="Times New Roman"/>
+                <w:noProof/>
+                <w:webHidden/>
+                <w:sz w:val="28"/>
+                <w:szCs w:val="28"/>
               </w:rPr>
               <w:fldChar w:fldCharType="begin"/>
             </w:r>
             <w:r>
               <w:rPr>
-                <w:noProof/>
-                <w:webHidden/>
+                <w:rFonts w:ascii="Times New Roman" w:hAnsi="Times New Roman" w:cs="Times New Roman"/>
+                <w:noProof/>
+                <w:webHidden/>
+                <w:sz w:val="28"/>
+                <w:szCs w:val="28"/>
               </w:rPr>
               <w:instrText xml:space="preserve"> PAGEREF _Toc178603510 \h </w:instrText>
             </w:r>
             <w:r>
               <w:rPr>
-                <w:noProof/>
-                <w:webHidden/>
-              </w:rPr>
-            </w:r>
-            <w:r>
-              <w:rPr>
-                <w:noProof/>
-                <w:webHidden/>
+                <w:rFonts w:ascii="Times New Roman" w:hAnsi="Times New Roman" w:cs="Times New Roman"/>
+                <w:noProof/>
+                <w:webHidden/>
+                <w:sz w:val="28"/>
+                <w:szCs w:val="28"/>
+              </w:rPr>
+            </w:r>
+            <w:r>
+              <w:rPr>
+                <w:rFonts w:ascii="Times New Roman" w:hAnsi="Times New Roman" w:cs="Times New Roman"/>
+                <w:noProof/>
+                <w:webHidden/>
+                <w:sz w:val="28"/>
+                <w:szCs w:val="28"/>
               </w:rPr>
               <w:fldChar w:fldCharType="separate"/>
             </w:r>
             <w:r>
               <w:rPr>
-                <w:noProof/>
-                <w:webHidden/>
+                <w:rFonts w:ascii="Times New Roman" w:hAnsi="Times New Roman" w:cs="Times New Roman"/>
+                <w:noProof/>
+                <w:webHidden/>
+                <w:sz w:val="28"/>
+                <w:szCs w:val="28"/>
               </w:rPr>
               <w:t>12</w:t>
             </w:r>
             <w:r>
               <w:rPr>
-                <w:noProof/>
-                <w:webHidden/>
+                <w:rFonts w:ascii="Times New Roman" w:hAnsi="Times New Roman" w:cs="Times New Roman"/>
+                <w:noProof/>
+                <w:webHidden/>
+                <w:sz w:val="28"/>
+                <w:szCs w:val="28"/>
               </w:rPr>
               <w:fldChar w:fldCharType="end"/>
             </w:r>
@@ -1419,63 +1641,91 @@
             <w:tabs>
               <w:tab w:val="right" w:leader="dot" w:pos="8296"/>
             </w:tabs>
+            <w:spacing w:line="360" w:lineRule="auto"/>
             <w:rPr>
+              <w:rFonts w:ascii="Times New Roman" w:hAnsi="Times New Roman" w:cs="Times New Roman"/>
               <w:noProof/>
+              <w:sz w:val="28"/>
+              <w:szCs w:val="28"/>
             </w:rPr>
           </w:pPr>
           <w:hyperlink w:anchor="_Toc178603511" w:history="1">
             <w:r>
               <w:rPr>
                 <w:rStyle w:val="afe"/>
-                <w:noProof/>
+                <w:rFonts w:ascii="Times New Roman" w:hAnsi="Times New Roman" w:cs="Times New Roman"/>
+                <w:noProof/>
+                <w:sz w:val="28"/>
+                <w:szCs w:val="28"/>
               </w:rPr>
               <w:t>4 СОСТАВ И СОДЕРЖАНИЕ РАБОТ ПО СОЗДАНИЮ АВТОМАТИЗИРОВАННОЙ СИСТЕМЫ</w:t>
             </w:r>
             <w:r>
               <w:rPr>
-                <w:noProof/>
-                <w:webHidden/>
+                <w:rFonts w:ascii="Times New Roman" w:hAnsi="Times New Roman" w:cs="Times New Roman"/>
+                <w:noProof/>
+                <w:webHidden/>
+                <w:sz w:val="28"/>
+                <w:szCs w:val="28"/>
               </w:rPr>
               <w:tab/>
             </w:r>
             <w:r>
               <w:rPr>
-                <w:noProof/>
-                <w:webHidden/>
+                <w:rFonts w:ascii="Times New Roman" w:hAnsi="Times New Roman" w:cs="Times New Roman"/>
+                <w:noProof/>
+                <w:webHidden/>
+                <w:sz w:val="28"/>
+                <w:szCs w:val="28"/>
               </w:rPr>
               <w:fldChar w:fldCharType="begin"/>
             </w:r>
             <w:r>
               <w:rPr>
-                <w:noProof/>
-                <w:webHidden/>
+                <w:rFonts w:ascii="Times New Roman" w:hAnsi="Times New Roman" w:cs="Times New Roman"/>
+                <w:noProof/>
+                <w:webHidden/>
+                <w:sz w:val="28"/>
+                <w:szCs w:val="28"/>
               </w:rPr>
               <w:instrText xml:space="preserve"> PAGEREF _Toc178603511 \h </w:instrText>
             </w:r>
             <w:r>
               <w:rPr>
-                <w:noProof/>
-                <w:webHidden/>
-              </w:rPr>
-            </w:r>
-            <w:r>
-              <w:rPr>
-                <w:noProof/>
-                <w:webHidden/>
+                <w:rFonts w:ascii="Times New Roman" w:hAnsi="Times New Roman" w:cs="Times New Roman"/>
+                <w:noProof/>
+                <w:webHidden/>
+                <w:sz w:val="28"/>
+                <w:szCs w:val="28"/>
+              </w:rPr>
+            </w:r>
+            <w:r>
+              <w:rPr>
+                <w:rFonts w:ascii="Times New Roman" w:hAnsi="Times New Roman" w:cs="Times New Roman"/>
+                <w:noProof/>
+                <w:webHidden/>
+                <w:sz w:val="28"/>
+                <w:szCs w:val="28"/>
               </w:rPr>
               <w:fldChar w:fldCharType="separate"/>
             </w:r>
             <w:r>
               <w:rPr>
-                <w:noProof/>
-                <w:webHidden/>
+                <w:rFonts w:ascii="Times New Roman" w:hAnsi="Times New Roman" w:cs="Times New Roman"/>
+                <w:noProof/>
+                <w:webHidden/>
+                <w:sz w:val="28"/>
+                <w:szCs w:val="28"/>
               </w:rPr>
               <w:t>13</w:t>
             </w:r>
             <w:r>
               <w:rPr>
-                <w:noProof/>
-                <w:webHidden/>
+                <w:rFonts w:ascii="Times New Roman" w:hAnsi="Times New Roman" w:cs="Times New Roman"/>
+                <w:noProof/>
+                <w:webHidden/>
+                <w:sz w:val="28"/>
+                <w:szCs w:val="28"/>
               </w:rPr>
               <w:fldChar w:fldCharType="end"/>
             </w:r>
@@ -1487,63 +1737,91 @@
             <w:tabs>
               <w:tab w:val="right" w:leader="dot" w:pos="8296"/>
             </w:tabs>
+            <w:spacing w:line="360" w:lineRule="auto"/>
             <w:rPr>
+              <w:rFonts w:ascii="Times New Roman" w:hAnsi="Times New Roman" w:cs="Times New Roman"/>
               <w:noProof/>
+              <w:sz w:val="28"/>
+              <w:szCs w:val="28"/>
             </w:rPr>
           </w:pPr>
           <w:hyperlink w:anchor="_Toc178603512" w:history="1">
             <w:r>
               <w:rPr>
                 <w:rStyle w:val="afe"/>
-                <w:noProof/>
+                <w:rFonts w:ascii="Times New Roman" w:hAnsi="Times New Roman" w:cs="Times New Roman"/>
+                <w:noProof/>
+                <w:sz w:val="28"/>
+                <w:szCs w:val="28"/>
               </w:rPr>
               <w:t>5 ПОРЯДОК РАЗРАБОТКИ АВТОМАТИЗИРОВАННОЙ СИСТЕМЫ</w:t>
             </w:r>
             <w:r>
               <w:rPr>
-                <w:noProof/>
-                <w:webHidden/>
+                <w:rFonts w:ascii="Times New Roman" w:hAnsi="Times New Roman" w:cs="Times New Roman"/>
+                <w:noProof/>
+                <w:webHidden/>
+                <w:sz w:val="28"/>
+                <w:szCs w:val="28"/>
               </w:rPr>
               <w:tab/>
             </w:r>
             <w:r>
               <w:rPr>
-                <w:noProof/>
-                <w:webHidden/>
+                <w:rFonts w:ascii="Times New Roman" w:hAnsi="Times New Roman" w:cs="Times New Roman"/>
+                <w:noProof/>
+                <w:webHidden/>
+                <w:sz w:val="28"/>
+                <w:szCs w:val="28"/>
               </w:rPr>
               <w:fldChar w:fldCharType="begin"/>
             </w:r>
             <w:r>
               <w:rPr>
-                <w:noProof/>
-                <w:webHidden/>
+                <w:rFonts w:ascii="Times New Roman" w:hAnsi="Times New Roman" w:cs="Times New Roman"/>
+                <w:noProof/>
+                <w:webHidden/>
+                <w:sz w:val="28"/>
+                <w:szCs w:val="28"/>
               </w:rPr>
               <w:instrText xml:space="preserve"> PAGEREF _Toc178603512 \h </w:instrText>
             </w:r>
             <w:r>
               <w:rPr>
-                <w:noProof/>
-                <w:webHidden/>
-              </w:rPr>
-            </w:r>
-            <w:r>
-              <w:rPr>
-                <w:noProof/>
-                <w:webHidden/>
+                <w:rFonts w:ascii="Times New Roman" w:hAnsi="Times New Roman" w:cs="Times New Roman"/>
+                <w:noProof/>
+                <w:webHidden/>
+                <w:sz w:val="28"/>
+                <w:szCs w:val="28"/>
+              </w:rPr>
+            </w:r>
+            <w:r>
+              <w:rPr>
+                <w:rFonts w:ascii="Times New Roman" w:hAnsi="Times New Roman" w:cs="Times New Roman"/>
+                <w:noProof/>
+                <w:webHidden/>
+                <w:sz w:val="28"/>
+                <w:szCs w:val="28"/>
               </w:rPr>
               <w:fldChar w:fldCharType="separate"/>
             </w:r>
             <w:r>
               <w:rPr>
-                <w:noProof/>
-                <w:webHidden/>
+                <w:rFonts w:ascii="Times New Roman" w:hAnsi="Times New Roman" w:cs="Times New Roman"/>
+                <w:noProof/>
+                <w:webHidden/>
+                <w:sz w:val="28"/>
+                <w:szCs w:val="28"/>
               </w:rPr>
               <w:t>14</w:t>
             </w:r>
             <w:r>
               <w:rPr>
-                <w:noProof/>
-                <w:webHidden/>
+                <w:rFonts w:ascii="Times New Roman" w:hAnsi="Times New Roman" w:cs="Times New Roman"/>
+                <w:noProof/>
+                <w:webHidden/>
+                <w:sz w:val="28"/>
+                <w:szCs w:val="28"/>
               </w:rPr>
               <w:fldChar w:fldCharType="end"/>
             </w:r>
@@ -1555,63 +1833,91 @@
             <w:tabs>
               <w:tab w:val="right" w:leader="dot" w:pos="8296"/>
             </w:tabs>
+            <w:spacing w:line="360" w:lineRule="auto"/>
             <w:rPr>
+              <w:rFonts w:ascii="Times New Roman" w:hAnsi="Times New Roman" w:cs="Times New Roman"/>
               <w:noProof/>
+              <w:sz w:val="28"/>
+              <w:szCs w:val="28"/>
             </w:rPr>
           </w:pPr>
           <w:hyperlink w:anchor="_Toc178603513" w:history="1">
             <w:r>
               <w:rPr>
                 <w:rStyle w:val="afe"/>
-                <w:noProof/>
+                <w:rFonts w:ascii="Times New Roman" w:hAnsi="Times New Roman" w:cs="Times New Roman"/>
+                <w:noProof/>
+                <w:sz w:val="28"/>
+                <w:szCs w:val="28"/>
               </w:rPr>
               <w:t>5.1 Порядок организации разработки АС</w:t>
             </w:r>
             <w:r>
               <w:rPr>
-                <w:noProof/>
-                <w:webHidden/>
+                <w:rFonts w:ascii="Times New Roman" w:hAnsi="Times New Roman" w:cs="Times New Roman"/>
+                <w:noProof/>
+                <w:webHidden/>
+                <w:sz w:val="28"/>
+                <w:szCs w:val="28"/>
               </w:rPr>
               <w:tab/>
             </w:r>
             <w:r>
               <w:rPr>
-                <w:noProof/>
-                <w:webHidden/>
+                <w:rFonts w:ascii="Times New Roman" w:hAnsi="Times New Roman" w:cs="Times New Roman"/>
+                <w:noProof/>
+                <w:webHidden/>
+                <w:sz w:val="28"/>
+                <w:szCs w:val="28"/>
               </w:rPr>
               <w:fldChar w:fldCharType="begin"/>
             </w:r>
             <w:r>
               <w:rPr>
-                <w:noProof/>
-                <w:webHidden/>
+                <w:rFonts w:ascii="Times New Roman" w:hAnsi="Times New Roman" w:cs="Times New Roman"/>
+                <w:noProof/>
+                <w:webHidden/>
+                <w:sz w:val="28"/>
+                <w:szCs w:val="28"/>
               </w:rPr>
               <w:instrText xml:space="preserve"> PAGEREF _Toc178603513 \h </w:instrText>
             </w:r>
             <w:r>
               <w:rPr>
-                <w:noProof/>
-                <w:webHidden/>
-              </w:rPr>
-            </w:r>
-            <w:r>
-              <w:rPr>
-                <w:noProof/>
-                <w:webHidden/>
+                <w:rFonts w:ascii="Times New Roman" w:hAnsi="Times New Roman" w:cs="Times New Roman"/>
+                <w:noProof/>
+                <w:webHidden/>
+                <w:sz w:val="28"/>
+                <w:szCs w:val="28"/>
+              </w:rPr>
+            </w:r>
+            <w:r>
+              <w:rPr>
+                <w:rFonts w:ascii="Times New Roman" w:hAnsi="Times New Roman" w:cs="Times New Roman"/>
+                <w:noProof/>
+                <w:webHidden/>
+                <w:sz w:val="28"/>
+                <w:szCs w:val="28"/>
               </w:rPr>
               <w:fldChar w:fldCharType="separate"/>
             </w:r>
             <w:r>
               <w:rPr>
-                <w:noProof/>
-                <w:webHidden/>
+                <w:rFonts w:ascii="Times New Roman" w:hAnsi="Times New Roman" w:cs="Times New Roman"/>
+                <w:noProof/>
+                <w:webHidden/>
+                <w:sz w:val="28"/>
+                <w:szCs w:val="28"/>
               </w:rPr>
               <w:t>14</w:t>
             </w:r>
             <w:r>
               <w:rPr>
-                <w:noProof/>
-                <w:webHidden/>
+                <w:rFonts w:ascii="Times New Roman" w:hAnsi="Times New Roman" w:cs="Times New Roman"/>
+                <w:noProof/>
+                <w:webHidden/>
+                <w:sz w:val="28"/>
+                <w:szCs w:val="28"/>
               </w:rPr>
               <w:fldChar w:fldCharType="end"/>
             </w:r>
@@ -1623,63 +1929,91 @@
             <w:tabs>
               <w:tab w:val="right" w:leader="dot" w:pos="8296"/>
             </w:tabs>
+            <w:spacing w:line="360" w:lineRule="auto"/>
             <w:rPr>
+              <w:rFonts w:ascii="Times New Roman" w:hAnsi="Times New Roman" w:cs="Times New Roman"/>
               <w:noProof/>
+              <w:sz w:val="28"/>
+              <w:szCs w:val="28"/>
             </w:rPr>
           </w:pPr>
           <w:hyperlink w:anchor="_Toc178603514" w:history="1">
             <w:r>
               <w:rPr>
                 <w:rStyle w:val="afe"/>
-                <w:noProof/>
+                <w:rFonts w:ascii="Times New Roman" w:hAnsi="Times New Roman" w:cs="Times New Roman"/>
+                <w:noProof/>
+                <w:sz w:val="28"/>
+                <w:szCs w:val="28"/>
               </w:rPr>
               <w:t>5.2 Перечень документов и исходных данных для разработки АС</w:t>
             </w:r>
             <w:r>
               <w:rPr>
-                <w:noProof/>
-                <w:webHidden/>
+                <w:rFonts w:ascii="Times New Roman" w:hAnsi="Times New Roman" w:cs="Times New Roman"/>
+                <w:noProof/>
+                <w:webHidden/>
+                <w:sz w:val="28"/>
+                <w:szCs w:val="28"/>
               </w:rPr>
               <w:tab/>
             </w:r>
             <w:r>
               <w:rPr>
-                <w:noProof/>
-                <w:webHidden/>
+                <w:rFonts w:ascii="Times New Roman" w:hAnsi="Times New Roman" w:cs="Times New Roman"/>
+                <w:noProof/>
+                <w:webHidden/>
+                <w:sz w:val="28"/>
+                <w:szCs w:val="28"/>
               </w:rPr>
               <w:fldChar w:fldCharType="begin"/>
             </w:r>
             <w:r>
               <w:rPr>
-                <w:noProof/>
-                <w:webHidden/>
+                <w:rFonts w:ascii="Times New Roman" w:hAnsi="Times New Roman" w:cs="Times New Roman"/>
+                <w:noProof/>
+                <w:webHidden/>
+                <w:sz w:val="28"/>
+                <w:szCs w:val="28"/>
               </w:rPr>
               <w:instrText xml:space="preserve"> PAGEREF _Toc178603514 \h </w:instrText>
             </w:r>
             <w:r>
               <w:rPr>
-                <w:noProof/>
-                <w:webHidden/>
-              </w:rPr>
-            </w:r>
-            <w:r>
-              <w:rPr>
-                <w:noProof/>
-                <w:webHidden/>
+                <w:rFonts w:ascii="Times New Roman" w:hAnsi="Times New Roman" w:cs="Times New Roman"/>
+                <w:noProof/>
+                <w:webHidden/>
+                <w:sz w:val="28"/>
+                <w:szCs w:val="28"/>
+              </w:rPr>
+            </w:r>
+            <w:r>
+              <w:rPr>
+                <w:rFonts w:ascii="Times New Roman" w:hAnsi="Times New Roman" w:cs="Times New Roman"/>
+                <w:noProof/>
+                <w:webHidden/>
+                <w:sz w:val="28"/>
+                <w:szCs w:val="28"/>
               </w:rPr>
               <w:fldChar w:fldCharType="separate"/>
             </w:r>
             <w:r>
               <w:rPr>
-                <w:noProof/>
-                <w:webHidden/>
+                <w:rFonts w:ascii="Times New Roman" w:hAnsi="Times New Roman" w:cs="Times New Roman"/>
+                <w:noProof/>
+                <w:webHidden/>
+                <w:sz w:val="28"/>
+                <w:szCs w:val="28"/>
               </w:rPr>
               <w:t>14</w:t>
             </w:r>
             <w:r>
               <w:rPr>
-                <w:noProof/>
-                <w:webHidden/>
+                <w:rFonts w:ascii="Times New Roman" w:hAnsi="Times New Roman" w:cs="Times New Roman"/>
+                <w:noProof/>
+                <w:webHidden/>
+                <w:sz w:val="28"/>
+                <w:szCs w:val="28"/>
               </w:rPr>
               <w:fldChar w:fldCharType="end"/>
             </w:r>
@@ -1691,63 +2025,91 @@
             <w:tabs>
               <w:tab w:val="right" w:leader="dot" w:pos="8296"/>
             </w:tabs>
+            <w:spacing w:line="360" w:lineRule="auto"/>
             <w:rPr>
+              <w:rFonts w:ascii="Times New Roman" w:hAnsi="Times New Roman" w:cs="Times New Roman"/>
               <w:noProof/>
+              <w:sz w:val="28"/>
+              <w:szCs w:val="28"/>
             </w:rPr>
           </w:pPr>
           <w:hyperlink w:anchor="_Toc178603515" w:history="1">
             <w:r>
               <w:rPr>
                 <w:rStyle w:val="afe"/>
-                <w:noProof/>
+                <w:rFonts w:ascii="Times New Roman" w:hAnsi="Times New Roman" w:cs="Times New Roman"/>
+                <w:noProof/>
+                <w:sz w:val="28"/>
+                <w:szCs w:val="28"/>
               </w:rPr>
               <w:t>5.3 Перечень документов, предъявляемых по окончании соответствующих этапов работ</w:t>
             </w:r>
             <w:r>
               <w:rPr>
-                <w:noProof/>
-                <w:webHidden/>
+                <w:rFonts w:ascii="Times New Roman" w:hAnsi="Times New Roman" w:cs="Times New Roman"/>
+                <w:noProof/>
+                <w:webHidden/>
+                <w:sz w:val="28"/>
+                <w:szCs w:val="28"/>
               </w:rPr>
               <w:tab/>
             </w:r>
             <w:r>
               <w:rPr>
-                <w:noProof/>
-                <w:webHidden/>
+                <w:rFonts w:ascii="Times New Roman" w:hAnsi="Times New Roman" w:cs="Times New Roman"/>
+                <w:noProof/>
+                <w:webHidden/>
+                <w:sz w:val="28"/>
+                <w:szCs w:val="28"/>
               </w:rPr>
               <w:fldChar w:fldCharType="begin"/>
             </w:r>
             <w:r>
               <w:rPr>
-                <w:noProof/>
-                <w:webHidden/>
+                <w:rFonts w:ascii="Times New Roman" w:hAnsi="Times New Roman" w:cs="Times New Roman"/>
+                <w:noProof/>
+                <w:webHidden/>
+                <w:sz w:val="28"/>
+                <w:szCs w:val="28"/>
               </w:rPr>
               <w:instrText xml:space="preserve"> PAGEREF _Toc178603515 \h </w:instrText>
             </w:r>
             <w:r>
               <w:rPr>
-                <w:noProof/>
-                <w:webHidden/>
-              </w:rPr>
-            </w:r>
-            <w:r>
-              <w:rPr>
-                <w:noProof/>
-                <w:webHidden/>
+                <w:rFonts w:ascii="Times New Roman" w:hAnsi="Times New Roman" w:cs="Times New Roman"/>
+                <w:noProof/>
+                <w:webHidden/>
+                <w:sz w:val="28"/>
+                <w:szCs w:val="28"/>
+              </w:rPr>
+            </w:r>
+            <w:r>
+              <w:rPr>
+                <w:rFonts w:ascii="Times New Roman" w:hAnsi="Times New Roman" w:cs="Times New Roman"/>
+                <w:noProof/>
+                <w:webHidden/>
+                <w:sz w:val="28"/>
+                <w:szCs w:val="28"/>
               </w:rPr>
               <w:fldChar w:fldCharType="separate"/>
             </w:r>
             <w:r>
               <w:rPr>
-                <w:noProof/>
-                <w:webHidden/>
+                <w:rFonts w:ascii="Times New Roman" w:hAnsi="Times New Roman" w:cs="Times New Roman"/>
+                <w:noProof/>
+                <w:webHidden/>
+                <w:sz w:val="28"/>
+                <w:szCs w:val="28"/>
               </w:rPr>
               <w:t>14</w:t>
             </w:r>
             <w:r>
               <w:rPr>
-                <w:noProof/>
-                <w:webHidden/>
+                <w:rFonts w:ascii="Times New Roman" w:hAnsi="Times New Roman" w:cs="Times New Roman"/>
+                <w:noProof/>
+                <w:webHidden/>
+                <w:sz w:val="28"/>
+                <w:szCs w:val="28"/>
               </w:rPr>
               <w:fldChar w:fldCharType="end"/>
             </w:r>
@@ -1759,63 +2121,91 @@
             <w:tabs>
               <w:tab w:val="right" w:leader="dot" w:pos="8296"/>
             </w:tabs>
+            <w:spacing w:line="360" w:lineRule="auto"/>
             <w:rPr>
+              <w:rFonts w:ascii="Times New Roman" w:hAnsi="Times New Roman" w:cs="Times New Roman"/>
               <w:noProof/>
+              <w:sz w:val="28"/>
+              <w:szCs w:val="28"/>
             </w:rPr>
           </w:pPr>
           <w:hyperlink w:anchor="_Toc178603516" w:history="1">
             <w:r>
               <w:rPr>
                 <w:rStyle w:val="afe"/>
-                <w:noProof/>
+                <w:rFonts w:ascii="Times New Roman" w:hAnsi="Times New Roman" w:cs="Times New Roman"/>
+                <w:noProof/>
+                <w:sz w:val="28"/>
+                <w:szCs w:val="28"/>
               </w:rPr>
               <w:t>6 ПОРЯДОК КОНТРОЛЯ И ПРИЁМКИ АВТОМАТИЗИРОВАННОЙ СИСТЕМЫ</w:t>
             </w:r>
             <w:r>
               <w:rPr>
-                <w:noProof/>
-                <w:webHidden/>
+                <w:rFonts w:ascii="Times New Roman" w:hAnsi="Times New Roman" w:cs="Times New Roman"/>
+                <w:noProof/>
+                <w:webHidden/>
+                <w:sz w:val="28"/>
+                <w:szCs w:val="28"/>
               </w:rPr>
               <w:tab/>
             </w:r>
             <w:r>
               <w:rPr>
-                <w:noProof/>
-                <w:webHidden/>
+                <w:rFonts w:ascii="Times New Roman" w:hAnsi="Times New Roman" w:cs="Times New Roman"/>
+                <w:noProof/>
+                <w:webHidden/>
+                <w:sz w:val="28"/>
+                <w:szCs w:val="28"/>
               </w:rPr>
               <w:fldChar w:fldCharType="begin"/>
             </w:r>
             <w:r>
               <w:rPr>
-                <w:noProof/>
-                <w:webHidden/>
+                <w:rFonts w:ascii="Times New Roman" w:hAnsi="Times New Roman" w:cs="Times New Roman"/>
+                <w:noProof/>
+                <w:webHidden/>
+                <w:sz w:val="28"/>
+                <w:szCs w:val="28"/>
               </w:rPr>
               <w:instrText xml:space="preserve"> PAGEREF _Toc178603516 \h </w:instrText>
             </w:r>
             <w:r>
               <w:rPr>
-                <w:noProof/>
-                <w:webHidden/>
-              </w:rPr>
-            </w:r>
-            <w:r>
-              <w:rPr>
-                <w:noProof/>
-                <w:webHidden/>
+                <w:rFonts w:ascii="Times New Roman" w:hAnsi="Times New Roman" w:cs="Times New Roman"/>
+                <w:noProof/>
+                <w:webHidden/>
+                <w:sz w:val="28"/>
+                <w:szCs w:val="28"/>
+              </w:rPr>
+            </w:r>
+            <w:r>
+              <w:rPr>
+                <w:rFonts w:ascii="Times New Roman" w:hAnsi="Times New Roman" w:cs="Times New Roman"/>
+                <w:noProof/>
+                <w:webHidden/>
+                <w:sz w:val="28"/>
+                <w:szCs w:val="28"/>
               </w:rPr>
               <w:fldChar w:fldCharType="separate"/>
             </w:r>
             <w:r>
               <w:rPr>
-                <w:noProof/>
-                <w:webHidden/>
+                <w:rFonts w:ascii="Times New Roman" w:hAnsi="Times New Roman" w:cs="Times New Roman"/>
+                <w:noProof/>
+                <w:webHidden/>
+                <w:sz w:val="28"/>
+                <w:szCs w:val="28"/>
               </w:rPr>
               <w:t>16</w:t>
             </w:r>
             <w:r>
               <w:rPr>
-                <w:noProof/>
-                <w:webHidden/>
+                <w:rFonts w:ascii="Times New Roman" w:hAnsi="Times New Roman" w:cs="Times New Roman"/>
+                <w:noProof/>
+                <w:webHidden/>
+                <w:sz w:val="28"/>
+                <w:szCs w:val="28"/>
               </w:rPr>
               <w:fldChar w:fldCharType="end"/>
             </w:r>
@@ -1827,63 +2217,91 @@
             <w:tabs>
               <w:tab w:val="right" w:leader="dot" w:pos="8296"/>
             </w:tabs>
+            <w:spacing w:line="360" w:lineRule="auto"/>
             <w:rPr>
+              <w:rFonts w:ascii="Times New Roman" w:hAnsi="Times New Roman" w:cs="Times New Roman"/>
               <w:noProof/>
+              <w:sz w:val="28"/>
+              <w:szCs w:val="28"/>
             </w:rPr>
           </w:pPr>
           <w:hyperlink w:anchor="_Toc178603517" w:history="1">
             <w:r>
               <w:rPr>
                 <w:rStyle w:val="afe"/>
-                <w:noProof/>
+                <w:rFonts w:ascii="Times New Roman" w:hAnsi="Times New Roman" w:cs="Times New Roman"/>
+                <w:noProof/>
+                <w:sz w:val="28"/>
+                <w:szCs w:val="28"/>
               </w:rPr>
               <w:t>6.1 Виды, состав и методы испытаний АС и ее составных частей</w:t>
             </w:r>
             <w:r>
               <w:rPr>
-                <w:noProof/>
-                <w:webHidden/>
+                <w:rFonts w:ascii="Times New Roman" w:hAnsi="Times New Roman" w:cs="Times New Roman"/>
+                <w:noProof/>
+                <w:webHidden/>
+                <w:sz w:val="28"/>
+                <w:szCs w:val="28"/>
               </w:rPr>
               <w:tab/>
             </w:r>
             <w:r>
               <w:rPr>
-                <w:noProof/>
-                <w:webHidden/>
+                <w:rFonts w:ascii="Times New Roman" w:hAnsi="Times New Roman" w:cs="Times New Roman"/>
+                <w:noProof/>
+                <w:webHidden/>
+                <w:sz w:val="28"/>
+                <w:szCs w:val="28"/>
               </w:rPr>
               <w:fldChar w:fldCharType="begin"/>
             </w:r>
             <w:r>
               <w:rPr>
-                <w:noProof/>
-                <w:webHidden/>
+                <w:rFonts w:ascii="Times New Roman" w:hAnsi="Times New Roman" w:cs="Times New Roman"/>
+                <w:noProof/>
+                <w:webHidden/>
+                <w:sz w:val="28"/>
+                <w:szCs w:val="28"/>
               </w:rPr>
               <w:instrText xml:space="preserve"> PAGEREF _Toc178603517 \h </w:instrText>
             </w:r>
             <w:r>
               <w:rPr>
-                <w:noProof/>
-                <w:webHidden/>
-              </w:rPr>
-            </w:r>
-            <w:r>
-              <w:rPr>
-                <w:noProof/>
-                <w:webHidden/>
+                <w:rFonts w:ascii="Times New Roman" w:hAnsi="Times New Roman" w:cs="Times New Roman"/>
+                <w:noProof/>
+                <w:webHidden/>
+                <w:sz w:val="28"/>
+                <w:szCs w:val="28"/>
+              </w:rPr>
+            </w:r>
+            <w:r>
+              <w:rPr>
+                <w:rFonts w:ascii="Times New Roman" w:hAnsi="Times New Roman" w:cs="Times New Roman"/>
+                <w:noProof/>
+                <w:webHidden/>
+                <w:sz w:val="28"/>
+                <w:szCs w:val="28"/>
               </w:rPr>
               <w:fldChar w:fldCharType="separate"/>
             </w:r>
             <w:r>
               <w:rPr>
-                <w:noProof/>
-                <w:webHidden/>
+                <w:rFonts w:ascii="Times New Roman" w:hAnsi="Times New Roman" w:cs="Times New Roman"/>
+                <w:noProof/>
+                <w:webHidden/>
+                <w:sz w:val="28"/>
+                <w:szCs w:val="28"/>
               </w:rPr>
               <w:t>16</w:t>
             </w:r>
             <w:r>
               <w:rPr>
-                <w:noProof/>
-                <w:webHidden/>
+                <w:rFonts w:ascii="Times New Roman" w:hAnsi="Times New Roman" w:cs="Times New Roman"/>
+                <w:noProof/>
+                <w:webHidden/>
+                <w:sz w:val="28"/>
+                <w:szCs w:val="28"/>
               </w:rPr>
               <w:fldChar w:fldCharType="end"/>
             </w:r>
@@ -1895,63 +2313,91 @@
             <w:tabs>
               <w:tab w:val="right" w:leader="dot" w:pos="8296"/>
             </w:tabs>
+            <w:spacing w:line="360" w:lineRule="auto"/>
             <w:rPr>
+              <w:rFonts w:ascii="Times New Roman" w:hAnsi="Times New Roman" w:cs="Times New Roman"/>
               <w:noProof/>
+              <w:sz w:val="28"/>
+              <w:szCs w:val="28"/>
             </w:rPr>
           </w:pPr>
           <w:hyperlink w:anchor="_Toc178603518" w:history="1">
             <w:r>
               <w:rPr>
                 <w:rStyle w:val="afe"/>
-                <w:noProof/>
+                <w:rFonts w:ascii="Times New Roman" w:hAnsi="Times New Roman" w:cs="Times New Roman"/>
+                <w:noProof/>
+                <w:sz w:val="28"/>
+                <w:szCs w:val="28"/>
               </w:rPr>
               <w:t>6.2 Общие требования к приёмке работ по стадиям</w:t>
             </w:r>
             <w:r>
               <w:rPr>
-                <w:noProof/>
-                <w:webHidden/>
+                <w:rFonts w:ascii="Times New Roman" w:hAnsi="Times New Roman" w:cs="Times New Roman"/>
+                <w:noProof/>
+                <w:webHidden/>
+                <w:sz w:val="28"/>
+                <w:szCs w:val="28"/>
               </w:rPr>
               <w:tab/>
             </w:r>
             <w:r>
               <w:rPr>
-                <w:noProof/>
-                <w:webHidden/>
+                <w:rFonts w:ascii="Times New Roman" w:hAnsi="Times New Roman" w:cs="Times New Roman"/>
+                <w:noProof/>
+                <w:webHidden/>
+                <w:sz w:val="28"/>
+                <w:szCs w:val="28"/>
               </w:rPr>
               <w:fldChar w:fldCharType="begin"/>
             </w:r>
             <w:r>
               <w:rPr>
-                <w:noProof/>
-                <w:webHidden/>
+                <w:rFonts w:ascii="Times New Roman" w:hAnsi="Times New Roman" w:cs="Times New Roman"/>
+                <w:noProof/>
+                <w:webHidden/>
+                <w:sz w:val="28"/>
+                <w:szCs w:val="28"/>
               </w:rPr>
               <w:instrText xml:space="preserve"> PAGEREF _Toc178603518 \h </w:instrText>
             </w:r>
             <w:r>
               <w:rPr>
-                <w:noProof/>
-                <w:webHidden/>
-              </w:rPr>
-            </w:r>
-            <w:r>
-              <w:rPr>
-                <w:noProof/>
-                <w:webHidden/>
+                <w:rFonts w:ascii="Times New Roman" w:hAnsi="Times New Roman" w:cs="Times New Roman"/>
+                <w:noProof/>
+                <w:webHidden/>
+                <w:sz w:val="28"/>
+                <w:szCs w:val="28"/>
+              </w:rPr>
+            </w:r>
+            <w:r>
+              <w:rPr>
+                <w:rFonts w:ascii="Times New Roman" w:hAnsi="Times New Roman" w:cs="Times New Roman"/>
+                <w:noProof/>
+                <w:webHidden/>
+                <w:sz w:val="28"/>
+                <w:szCs w:val="28"/>
               </w:rPr>
               <w:fldChar w:fldCharType="separate"/>
             </w:r>
             <w:r>
               <w:rPr>
-                <w:noProof/>
-                <w:webHidden/>
+                <w:rFonts w:ascii="Times New Roman" w:hAnsi="Times New Roman" w:cs="Times New Roman"/>
+                <w:noProof/>
+                <w:webHidden/>
+                <w:sz w:val="28"/>
+                <w:szCs w:val="28"/>
               </w:rPr>
               <w:t>16</w:t>
             </w:r>
             <w:r>
               <w:rPr>
-                <w:noProof/>
-                <w:webHidden/>
+                <w:rFonts w:ascii="Times New Roman" w:hAnsi="Times New Roman" w:cs="Times New Roman"/>
+                <w:noProof/>
+                <w:webHidden/>
+                <w:sz w:val="28"/>
+                <w:szCs w:val="28"/>
               </w:rPr>
               <w:fldChar w:fldCharType="end"/>
             </w:r>
@@ -1963,63 +2409,91 @@
             <w:tabs>
               <w:tab w:val="right" w:leader="dot" w:pos="8296"/>
             </w:tabs>
+            <w:spacing w:line="360" w:lineRule="auto"/>
             <w:rPr>
+              <w:rFonts w:ascii="Times New Roman" w:hAnsi="Times New Roman" w:cs="Times New Roman"/>
               <w:noProof/>
+              <w:sz w:val="28"/>
+              <w:szCs w:val="28"/>
             </w:rPr>
           </w:pPr>
           <w:hyperlink w:anchor="_Toc178603519" w:history="1">
             <w:r>
               <w:rPr>
                 <w:rStyle w:val="afe"/>
-                <w:noProof/>
+                <w:rFonts w:ascii="Times New Roman" w:hAnsi="Times New Roman" w:cs="Times New Roman"/>
+                <w:noProof/>
+                <w:sz w:val="28"/>
+                <w:szCs w:val="28"/>
               </w:rPr>
               <w:t>7 ТРЕБОВАНИЯ К ДОКУМЕНТИРОВАНИЮ</w:t>
             </w:r>
             <w:r>
               <w:rPr>
-                <w:noProof/>
-                <w:webHidden/>
+                <w:rFonts w:ascii="Times New Roman" w:hAnsi="Times New Roman" w:cs="Times New Roman"/>
+                <w:noProof/>
+                <w:webHidden/>
+                <w:sz w:val="28"/>
+                <w:szCs w:val="28"/>
               </w:rPr>
               <w:tab/>
             </w:r>
             <w:r>
               <w:rPr>
-                <w:noProof/>
-                <w:webHidden/>
+                <w:rFonts w:ascii="Times New Roman" w:hAnsi="Times New Roman" w:cs="Times New Roman"/>
+                <w:noProof/>
+                <w:webHidden/>
+                <w:sz w:val="28"/>
+                <w:szCs w:val="28"/>
               </w:rPr>
               <w:fldChar w:fldCharType="begin"/>
             </w:r>
             <w:r>
               <w:rPr>
-                <w:noProof/>
-                <w:webHidden/>
+                <w:rFonts w:ascii="Times New Roman" w:hAnsi="Times New Roman" w:cs="Times New Roman"/>
+                <w:noProof/>
+                <w:webHidden/>
+                <w:sz w:val="28"/>
+                <w:szCs w:val="28"/>
               </w:rPr>
               <w:instrText xml:space="preserve"> PAGEREF _Toc178603519 \h </w:instrText>
             </w:r>
             <w:r>
               <w:rPr>
-                <w:noProof/>
-                <w:webHidden/>
-              </w:rPr>
-            </w:r>
-            <w:r>
-              <w:rPr>
-                <w:noProof/>
-                <w:webHidden/>
+                <w:rFonts w:ascii="Times New Roman" w:hAnsi="Times New Roman" w:cs="Times New Roman"/>
+                <w:noProof/>
+                <w:webHidden/>
+                <w:sz w:val="28"/>
+                <w:szCs w:val="28"/>
+              </w:rPr>
+            </w:r>
+            <w:r>
+              <w:rPr>
+                <w:rFonts w:ascii="Times New Roman" w:hAnsi="Times New Roman" w:cs="Times New Roman"/>
+                <w:noProof/>
+                <w:webHidden/>
+                <w:sz w:val="28"/>
+                <w:szCs w:val="28"/>
               </w:rPr>
               <w:fldChar w:fldCharType="separate"/>
             </w:r>
             <w:r>
               <w:rPr>
-                <w:noProof/>
-                <w:webHidden/>
+                <w:rFonts w:ascii="Times New Roman" w:hAnsi="Times New Roman" w:cs="Times New Roman"/>
+                <w:noProof/>
+                <w:webHidden/>
+                <w:sz w:val="28"/>
+                <w:szCs w:val="28"/>
               </w:rPr>
               <w:t>18</w:t>
             </w:r>
             <w:r>
               <w:rPr>
-                <w:noProof/>
-                <w:webHidden/>
+                <w:rFonts w:ascii="Times New Roman" w:hAnsi="Times New Roman" w:cs="Times New Roman"/>
+                <w:noProof/>
+                <w:webHidden/>
+                <w:sz w:val="28"/>
+                <w:szCs w:val="28"/>
               </w:rPr>
               <w:fldChar w:fldCharType="end"/>
             </w:r>
@@ -2031,63 +2505,91 @@
             <w:tabs>
               <w:tab w:val="right" w:leader="dot" w:pos="8296"/>
             </w:tabs>
+            <w:spacing w:line="360" w:lineRule="auto"/>
             <w:rPr>
+              <w:rFonts w:ascii="Times New Roman" w:hAnsi="Times New Roman" w:cs="Times New Roman"/>
               <w:noProof/>
+              <w:sz w:val="28"/>
+              <w:szCs w:val="28"/>
             </w:rPr>
           </w:pPr>
           <w:hyperlink w:anchor="_Toc178603520" w:history="1">
             <w:r>
               <w:rPr>
                 <w:rStyle w:val="afe"/>
-                <w:noProof/>
+                <w:rFonts w:ascii="Times New Roman" w:hAnsi="Times New Roman" w:cs="Times New Roman"/>
+                <w:noProof/>
+                <w:sz w:val="28"/>
+                <w:szCs w:val="28"/>
               </w:rPr>
               <w:t>7.1 Перечень подлежащих разработке документов</w:t>
             </w:r>
             <w:r>
               <w:rPr>
-                <w:noProof/>
-                <w:webHidden/>
+                <w:rFonts w:ascii="Times New Roman" w:hAnsi="Times New Roman" w:cs="Times New Roman"/>
+                <w:noProof/>
+                <w:webHidden/>
+                <w:sz w:val="28"/>
+                <w:szCs w:val="28"/>
               </w:rPr>
               <w:tab/>
             </w:r>
             <w:r>
               <w:rPr>
-                <w:noProof/>
-                <w:webHidden/>
+                <w:rFonts w:ascii="Times New Roman" w:hAnsi="Times New Roman" w:cs="Times New Roman"/>
+                <w:noProof/>
+                <w:webHidden/>
+                <w:sz w:val="28"/>
+                <w:szCs w:val="28"/>
               </w:rPr>
               <w:fldChar w:fldCharType="begin"/>
             </w:r>
             <w:r>
               <w:rPr>
-                <w:noProof/>
-                <w:webHidden/>
+                <w:rFonts w:ascii="Times New Roman" w:hAnsi="Times New Roman" w:cs="Times New Roman"/>
+                <w:noProof/>
+                <w:webHidden/>
+                <w:sz w:val="28"/>
+                <w:szCs w:val="28"/>
               </w:rPr>
               <w:instrText xml:space="preserve"> PAGEREF _Toc178603520 \h </w:instrText>
             </w:r>
             <w:r>
               <w:rPr>
-                <w:noProof/>
-                <w:webHidden/>
-              </w:rPr>
-            </w:r>
-            <w:r>
-              <w:rPr>
-                <w:noProof/>
-                <w:webHidden/>
+                <w:rFonts w:ascii="Times New Roman" w:hAnsi="Times New Roman" w:cs="Times New Roman"/>
+                <w:noProof/>
+                <w:webHidden/>
+                <w:sz w:val="28"/>
+                <w:szCs w:val="28"/>
+              </w:rPr>
+            </w:r>
+            <w:r>
+              <w:rPr>
+                <w:rFonts w:ascii="Times New Roman" w:hAnsi="Times New Roman" w:cs="Times New Roman"/>
+                <w:noProof/>
+                <w:webHidden/>
+                <w:sz w:val="28"/>
+                <w:szCs w:val="28"/>
               </w:rPr>
               <w:fldChar w:fldCharType="separate"/>
             </w:r>
             <w:r>
               <w:rPr>
-                <w:noProof/>
-                <w:webHidden/>
+                <w:rFonts w:ascii="Times New Roman" w:hAnsi="Times New Roman" w:cs="Times New Roman"/>
+                <w:noProof/>
+                <w:webHidden/>
+                <w:sz w:val="28"/>
+                <w:szCs w:val="28"/>
               </w:rPr>
               <w:t>18</w:t>
             </w:r>
             <w:r>
               <w:rPr>
-                <w:noProof/>
-                <w:webHidden/>
+                <w:rFonts w:ascii="Times New Roman" w:hAnsi="Times New Roman" w:cs="Times New Roman"/>
+                <w:noProof/>
+                <w:webHidden/>
+                <w:sz w:val="28"/>
+                <w:szCs w:val="28"/>
               </w:rPr>
               <w:fldChar w:fldCharType="end"/>
             </w:r>
@@ -2099,63 +2601,91 @@
             <w:tabs>
               <w:tab w:val="right" w:leader="dot" w:pos="8296"/>
             </w:tabs>
+            <w:spacing w:line="360" w:lineRule="auto"/>
             <w:rPr>
+              <w:rFonts w:ascii="Times New Roman" w:hAnsi="Times New Roman" w:cs="Times New Roman"/>
               <w:noProof/>
+              <w:sz w:val="28"/>
+              <w:szCs w:val="28"/>
             </w:rPr>
           </w:pPr>
           <w:hyperlink w:anchor="_Toc178603521" w:history="1">
             <w:r>
               <w:rPr>
                 <w:rStyle w:val="afe"/>
-                <w:noProof/>
+                <w:rFonts w:ascii="Times New Roman" w:hAnsi="Times New Roman" w:cs="Times New Roman"/>
+                <w:noProof/>
+                <w:sz w:val="28"/>
+                <w:szCs w:val="28"/>
               </w:rPr>
               <w:t>7.2 Вид представления и количество документов</w:t>
             </w:r>
             <w:r>
               <w:rPr>
-                <w:noProof/>
-                <w:webHidden/>
+                <w:rFonts w:ascii="Times New Roman" w:hAnsi="Times New Roman" w:cs="Times New Roman"/>
+                <w:noProof/>
+                <w:webHidden/>
+                <w:sz w:val="28"/>
+                <w:szCs w:val="28"/>
               </w:rPr>
               <w:tab/>
             </w:r>
             <w:r>
               <w:rPr>
-                <w:noProof/>
-                <w:webHidden/>
+                <w:rFonts w:ascii="Times New Roman" w:hAnsi="Times New Roman" w:cs="Times New Roman"/>
+                <w:noProof/>
+                <w:webHidden/>
+                <w:sz w:val="28"/>
+                <w:szCs w:val="28"/>
               </w:rPr>
               <w:fldChar w:fldCharType="begin"/>
             </w:r>
             <w:r>
               <w:rPr>
-                <w:noProof/>
-                <w:webHidden/>
+                <w:rFonts w:ascii="Times New Roman" w:hAnsi="Times New Roman" w:cs="Times New Roman"/>
+                <w:noProof/>
+                <w:webHidden/>
+                <w:sz w:val="28"/>
+                <w:szCs w:val="28"/>
               </w:rPr>
               <w:instrText xml:space="preserve"> PAGEREF _Toc178603521 \h </w:instrText>
             </w:r>
             <w:r>
               <w:rPr>
-                <w:noProof/>
-                <w:webHidden/>
-              </w:rPr>
-            </w:r>
-            <w:r>
-              <w:rPr>
-                <w:noProof/>
-                <w:webHidden/>
+                <w:rFonts w:ascii="Times New Roman" w:hAnsi="Times New Roman" w:cs="Times New Roman"/>
+                <w:noProof/>
+                <w:webHidden/>
+                <w:sz w:val="28"/>
+                <w:szCs w:val="28"/>
+              </w:rPr>
+            </w:r>
+            <w:r>
+              <w:rPr>
+                <w:rFonts w:ascii="Times New Roman" w:hAnsi="Times New Roman" w:cs="Times New Roman"/>
+                <w:noProof/>
+                <w:webHidden/>
+                <w:sz w:val="28"/>
+                <w:szCs w:val="28"/>
               </w:rPr>
               <w:fldChar w:fldCharType="separate"/>
             </w:r>
             <w:r>
               <w:rPr>
-                <w:noProof/>
-                <w:webHidden/>
+                <w:rFonts w:ascii="Times New Roman" w:hAnsi="Times New Roman" w:cs="Times New Roman"/>
+                <w:noProof/>
+                <w:webHidden/>
+                <w:sz w:val="28"/>
+                <w:szCs w:val="28"/>
               </w:rPr>
               <w:t>18</w:t>
             </w:r>
             <w:r>
               <w:rPr>
-                <w:noProof/>
-                <w:webHidden/>
+                <w:rFonts w:ascii="Times New Roman" w:hAnsi="Times New Roman" w:cs="Times New Roman"/>
+                <w:noProof/>
+                <w:webHidden/>
+                <w:sz w:val="28"/>
+                <w:szCs w:val="28"/>
               </w:rPr>
               <w:fldChar w:fldCharType="end"/>
             </w:r>
@@ -2167,63 +2697,91 @@
             <w:tabs>
               <w:tab w:val="right" w:leader="dot" w:pos="8296"/>
             </w:tabs>
+            <w:spacing w:line="360" w:lineRule="auto"/>
             <w:rPr>
+              <w:rFonts w:ascii="Times New Roman" w:hAnsi="Times New Roman" w:cs="Times New Roman"/>
               <w:noProof/>
+              <w:sz w:val="28"/>
+              <w:szCs w:val="28"/>
             </w:rPr>
           </w:pPr>
           <w:hyperlink w:anchor="_Toc178603522" w:history="1">
             <w:r>
               <w:rPr>
                 <w:rStyle w:val="afe"/>
-                <w:noProof/>
+                <w:rFonts w:ascii="Times New Roman" w:hAnsi="Times New Roman" w:cs="Times New Roman"/>
+                <w:noProof/>
+                <w:sz w:val="28"/>
+                <w:szCs w:val="28"/>
               </w:rPr>
               <w:t>7.3 Требования по использованию ЕСКД и ЕСПД при разработке документов</w:t>
             </w:r>
             <w:r>
               <w:rPr>
-                <w:noProof/>
-                <w:webHidden/>
+                <w:rFonts w:ascii="Times New Roman" w:hAnsi="Times New Roman" w:cs="Times New Roman"/>
+                <w:noProof/>
+                <w:webHidden/>
+                <w:sz w:val="28"/>
+                <w:szCs w:val="28"/>
               </w:rPr>
               <w:tab/>
             </w:r>
             <w:r>
               <w:rPr>
-                <w:noProof/>
-                <w:webHidden/>
+                <w:rFonts w:ascii="Times New Roman" w:hAnsi="Times New Roman" w:cs="Times New Roman"/>
+                <w:noProof/>
+                <w:webHidden/>
+                <w:sz w:val="28"/>
+                <w:szCs w:val="28"/>
               </w:rPr>
               <w:fldChar w:fldCharType="begin"/>
             </w:r>
             <w:r>
               <w:rPr>
-                <w:noProof/>
-                <w:webHidden/>
+                <w:rFonts w:ascii="Times New Roman" w:hAnsi="Times New Roman" w:cs="Times New Roman"/>
+                <w:noProof/>
+                <w:webHidden/>
+                <w:sz w:val="28"/>
+                <w:szCs w:val="28"/>
               </w:rPr>
               <w:instrText xml:space="preserve"> PAGEREF _Toc178603522 \h </w:instrText>
             </w:r>
             <w:r>
               <w:rPr>
-                <w:noProof/>
-                <w:webHidden/>
-              </w:rPr>
-            </w:r>
-            <w:r>
-              <w:rPr>
-                <w:noProof/>
-                <w:webHidden/>
+                <w:rFonts w:ascii="Times New Roman" w:hAnsi="Times New Roman" w:cs="Times New Roman"/>
+                <w:noProof/>
+                <w:webHidden/>
+                <w:sz w:val="28"/>
+                <w:szCs w:val="28"/>
+              </w:rPr>
+            </w:r>
+            <w:r>
+              <w:rPr>
+                <w:rFonts w:ascii="Times New Roman" w:hAnsi="Times New Roman" w:cs="Times New Roman"/>
+                <w:noProof/>
+                <w:webHidden/>
+                <w:sz w:val="28"/>
+                <w:szCs w:val="28"/>
               </w:rPr>
               <w:fldChar w:fldCharType="separate"/>
             </w:r>
             <w:r>
               <w:rPr>
-                <w:noProof/>
-                <w:webHidden/>
+                <w:rFonts w:ascii="Times New Roman" w:hAnsi="Times New Roman" w:cs="Times New Roman"/>
+                <w:noProof/>
+                <w:webHidden/>
+                <w:sz w:val="28"/>
+                <w:szCs w:val="28"/>
               </w:rPr>
               <w:t>19</w:t>
             </w:r>
             <w:r>
               <w:rPr>
-                <w:noProof/>
-                <w:webHidden/>
+                <w:rFonts w:ascii="Times New Roman" w:hAnsi="Times New Roman" w:cs="Times New Roman"/>
+                <w:noProof/>
+                <w:webHidden/>
+                <w:sz w:val="28"/>
+                <w:szCs w:val="28"/>
               </w:rPr>
               <w:fldChar w:fldCharType="end"/>
             </w:r>
@@ -2235,6 +2793,7 @@
             <w:tabs>
               <w:tab w:val="right" w:leader="dot" w:pos="8296"/>
             </w:tabs>
+            <w:spacing w:line="360" w:lineRule="auto"/>
             <w:rPr>
               <w:noProof/>
             </w:rPr>
@@ -2243,61 +2802,88 @@
             <w:r>
               <w:rPr>
                 <w:rStyle w:val="afe"/>
-                <w:noProof/>
+                <w:rFonts w:ascii="Times New Roman" w:hAnsi="Times New Roman" w:cs="Times New Roman"/>
+                <w:noProof/>
+                <w:sz w:val="28"/>
+                <w:szCs w:val="28"/>
               </w:rPr>
               <w:t>8 ИСТОЧНИКИ РАЗРАБОТКИ</w:t>
             </w:r>
             <w:r>
               <w:rPr>
-                <w:noProof/>
-                <w:webHidden/>
+                <w:rFonts w:ascii="Times New Roman" w:hAnsi="Times New Roman" w:cs="Times New Roman"/>
+                <w:noProof/>
+                <w:webHidden/>
+                <w:sz w:val="28"/>
+                <w:szCs w:val="28"/>
               </w:rPr>
               <w:tab/>
             </w:r>
             <w:r>
               <w:rPr>
-                <w:noProof/>
-                <w:webHidden/>
+                <w:rFonts w:ascii="Times New Roman" w:hAnsi="Times New Roman" w:cs="Times New Roman"/>
+                <w:noProof/>
+                <w:webHidden/>
+                <w:sz w:val="28"/>
+                <w:szCs w:val="28"/>
               </w:rPr>
               <w:fldChar w:fldCharType="begin"/>
             </w:r>
             <w:r>
               <w:rPr>
-                <w:noProof/>
-                <w:webHidden/>
+                <w:rFonts w:ascii="Times New Roman" w:hAnsi="Times New Roman" w:cs="Times New Roman"/>
+                <w:noProof/>
+                <w:webHidden/>
+                <w:sz w:val="28"/>
+                <w:szCs w:val="28"/>
               </w:rPr>
               <w:instrText xml:space="preserve"> PAGEREF _Toc178603523 \h </w:instrText>
             </w:r>
             <w:r>
               <w:rPr>
-                <w:noProof/>
-                <w:webHidden/>
-              </w:rPr>
-            </w:r>
-            <w:r>
-              <w:rPr>
-                <w:noProof/>
-                <w:webHidden/>
+                <w:rFonts w:ascii="Times New Roman" w:hAnsi="Times New Roman" w:cs="Times New Roman"/>
+                <w:noProof/>
+                <w:webHidden/>
+                <w:sz w:val="28"/>
+                <w:szCs w:val="28"/>
+              </w:rPr>
+            </w:r>
+            <w:r>
+              <w:rPr>
+                <w:rFonts w:ascii="Times New Roman" w:hAnsi="Times New Roman" w:cs="Times New Roman"/>
+                <w:noProof/>
+                <w:webHidden/>
+                <w:sz w:val="28"/>
+                <w:szCs w:val="28"/>
               </w:rPr>
               <w:fldChar w:fldCharType="separate"/>
             </w:r>
             <w:r>
               <w:rPr>
-                <w:noProof/>
-                <w:webHidden/>
+                <w:rFonts w:ascii="Times New Roman" w:hAnsi="Times New Roman" w:cs="Times New Roman"/>
+                <w:noProof/>
+                <w:webHidden/>
+                <w:sz w:val="28"/>
+                <w:szCs w:val="28"/>
               </w:rPr>
               <w:t>20</w:t>
             </w:r>
             <w:r>
               <w:rPr>
-                <w:noProof/>
-                <w:webHidden/>
+                <w:rFonts w:ascii="Times New Roman" w:hAnsi="Times New Roman" w:cs="Times New Roman"/>
+                <w:noProof/>
+                <w:webHidden/>
+                <w:sz w:val="28"/>
+                <w:szCs w:val="28"/>
               </w:rPr>
               <w:fldChar w:fldCharType="end"/>
             </w:r>
           </w:hyperlink>
         </w:p>
         <w:p>
+          <w:pPr>
+            <w:spacing w:line="360" w:lineRule="auto"/>
+          </w:pPr>
           <w:r>
             <w:rPr>
               <w:b/>
@@ -2361,6 +2947,136 @@
     </w:p>
     <w:p>
       <w:pPr>
+        <w:spacing w:line="360" w:lineRule="auto"/>
+        <w:jc w:val="center"/>
+        <w:rPr>
+          <w:rFonts w:ascii="Times New Roman" w:hAnsi="Times New Roman" w:cs="Times New Roman"/>
+          <w:b/>
+          <w:bCs/>
+          <w:sz w:val="28"/>
+          <w:szCs w:val="28"/>
+        </w:rPr>
+      </w:pPr>
+    </w:p>
+    <w:p>
+      <w:pPr>
+        <w:spacing w:line="360" w:lineRule="auto"/>
+        <w:jc w:val="center"/>
+        <w:rPr>
+          <w:rFonts w:ascii="Times New Roman" w:hAnsi="Times New Roman" w:cs="Times New Roman"/>
+          <w:b/>
+          <w:bCs/>
+          <w:sz w:val="28"/>
+          <w:szCs w:val="28"/>
+        </w:rPr>
+      </w:pPr>
+    </w:p>
+    <w:p>
+      <w:pPr>
+        <w:spacing w:line="360" w:lineRule="auto"/>
+        <w:jc w:val="center"/>
+        <w:rPr>
+          <w:rFonts w:ascii="Times New Roman" w:hAnsi="Times New Roman" w:cs="Times New Roman"/>
+          <w:b/>
+          <w:bCs/>
+          <w:sz w:val="28"/>
+          <w:szCs w:val="28"/>
+        </w:rPr>
+      </w:pPr>
+    </w:p>
+    <w:p>
+      <w:pPr>
+        <w:spacing w:line="360" w:lineRule="auto"/>
+        <w:jc w:val="center"/>
+        <w:rPr>
+          <w:rFonts w:ascii="Times New Roman" w:hAnsi="Times New Roman" w:cs="Times New Roman"/>
+          <w:b/>
+          <w:bCs/>
+          <w:sz w:val="28"/>
+          <w:szCs w:val="28"/>
+        </w:rPr>
+      </w:pPr>
+    </w:p>
+    <w:p>
+      <w:pPr>
+        <w:spacing w:line="360" w:lineRule="auto"/>
+        <w:jc w:val="center"/>
+        <w:rPr>
+          <w:rFonts w:ascii="Times New Roman" w:hAnsi="Times New Roman" w:cs="Times New Roman"/>
+          <w:b/>
+          <w:bCs/>
+          <w:sz w:val="28"/>
+          <w:szCs w:val="28"/>
+        </w:rPr>
+      </w:pPr>
+    </w:p>
+    <w:p>
+      <w:pPr>
+        <w:spacing w:line="360" w:lineRule="auto"/>
+        <w:jc w:val="center"/>
+        <w:rPr>
+          <w:rFonts w:ascii="Times New Roman" w:hAnsi="Times New Roman" w:cs="Times New Roman"/>
+          <w:b/>
+          <w:bCs/>
+          <w:sz w:val="28"/>
+          <w:szCs w:val="28"/>
+        </w:rPr>
+      </w:pPr>
+    </w:p>
+    <w:p>
+      <w:pPr>
+        <w:spacing w:line="360" w:lineRule="auto"/>
+        <w:jc w:val="center"/>
+        <w:rPr>
+          <w:rFonts w:ascii="Times New Roman" w:hAnsi="Times New Roman" w:cs="Times New Roman"/>
+          <w:b/>
+          <w:bCs/>
+          <w:sz w:val="28"/>
+          <w:szCs w:val="28"/>
+        </w:rPr>
+      </w:pPr>
+    </w:p>
+    <w:p>
+      <w:pPr>
+        <w:spacing w:line="360" w:lineRule="auto"/>
+        <w:jc w:val="center"/>
+        <w:rPr>
+          <w:rFonts w:ascii="Times New Roman" w:hAnsi="Times New Roman" w:cs="Times New Roman"/>
+          <w:b/>
+          <w:bCs/>
+          <w:sz w:val="28"/>
+          <w:szCs w:val="28"/>
+        </w:rPr>
+      </w:pPr>
+    </w:p>
+    <w:p>
+      <w:pPr>
+        <w:spacing w:line="360" w:lineRule="auto"/>
+        <w:jc w:val="center"/>
+        <w:rPr>
+          <w:rFonts w:ascii="Times New Roman" w:hAnsi="Times New Roman" w:cs="Times New Roman"/>
+          <w:b/>
+          <w:bCs/>
+          <w:sz w:val="28"/>
+          <w:szCs w:val="28"/>
+        </w:rPr>
+      </w:pPr>
+    </w:p>
+    <w:p>
+      <w:pPr>
+        <w:spacing w:line="360" w:lineRule="auto"/>
+        <w:jc w:val="center"/>
+        <w:rPr>
+          <w:rFonts w:ascii="Times New Roman" w:hAnsi="Times New Roman" w:cs="Times New Roman"/>
+          <w:b/>
+          <w:bCs/>
+          <w:sz w:val="28"/>
+          <w:szCs w:val="28"/>
+        </w:rPr>
+      </w:pPr>
+    </w:p>
+    <w:p>
+      <w:pPr>
         <w:pStyle w:val="1"/>
       </w:pPr>
       <w:bookmarkStart w:id="0" w:name="_Toc178603499"/>
@@ -2368,7 +3084,9 @@
         <w:lastRenderedPageBreak/>
         <w:t>1 ОБЩИЕ СВЕДЕНИЯ</w:t>
       </w:r>
+      <w:bookmarkStart w:id="1" w:name="_GoBack"/>
       <w:bookmarkEnd w:id="0"/>
+      <w:bookmarkEnd w:id="1"/>
     </w:p>
     <w:p>
       <w:pPr>
@@ -2494,7 +3212,7 @@
       <w:pPr>
         <w:pStyle w:val="2"/>
       </w:pPr>
-      <w:bookmarkStart w:id="1" w:name="_Toc178603500"/>
+      <w:bookmarkStart w:id="2" w:name="_Toc178603500"/>
       <w:r>
         <w:rPr>
           <w:lang w:val="en-US"/>
@@ -2504,7 +3222,7 @@
       <w:r>
         <w:t>Наименование заказчика</w:t>
       </w:r>
-      <w:bookmarkEnd w:id="1"/>
+      <w:bookmarkEnd w:id="2"/>
     </w:p>
     <w:p>
       <w:pPr>
@@ -2591,14 +3309,14 @@
       <w:pPr>
         <w:pStyle w:val="2"/>
       </w:pPr>
-      <w:bookmarkStart w:id="2" w:name="_Toc178603501"/>
+      <w:bookmarkStart w:id="3" w:name="_Toc178603501"/>
       <w:r>
         <w:t xml:space="preserve">1.3 </w:t>
       </w:r>
       <w:r>
         <w:t>Перечень документов, на основании которых создается АС</w:t>
       </w:r>
-      <w:bookmarkEnd w:id="2"/>
+      <w:bookmarkEnd w:id="3"/>
     </w:p>
     <w:p>
       <w:pPr>
@@ -2744,14 +3462,14 @@
       <w:pPr>
         <w:pStyle w:val="2"/>
       </w:pPr>
-      <w:bookmarkStart w:id="3" w:name="_Toc178603502"/>
+      <w:bookmarkStart w:id="4" w:name="_Toc178603502"/>
       <w:r>
         <w:t xml:space="preserve">1.4 </w:t>
       </w:r>
       <w:r>
         <w:t>Плановые сроки начала и окончания работы по созданию АС</w:t>
       </w:r>
-      <w:bookmarkEnd w:id="3"/>
+      <w:bookmarkEnd w:id="4"/>
     </w:p>
     <w:p>
       <w:pPr>
@@ -2928,12 +3646,12 @@
       <w:pPr>
         <w:pStyle w:val="1"/>
       </w:pPr>
-      <w:bookmarkStart w:id="4" w:name="_Toc178603503"/>
+      <w:bookmarkStart w:id="5" w:name="_Toc178603503"/>
       <w:r>
         <w:lastRenderedPageBreak/>
         <w:t>2 ЦЕЛИ И НАЗНАЧЕНИЕ СОЗДАНИЯ АВТОМАТИЗИРОВАННОЙ СИСТЕМЫ</w:t>
       </w:r>
-      <w:bookmarkEnd w:id="4"/>
+      <w:bookmarkEnd w:id="5"/>
     </w:p>
     <w:p>
       <w:pPr>
@@ -2952,11 +3670,11 @@
       <w:pPr>
         <w:pStyle w:val="2"/>
       </w:pPr>
-      <w:bookmarkStart w:id="5" w:name="_Toc178603504"/>
+      <w:bookmarkStart w:id="6" w:name="_Toc178603504"/>
       <w:r>
         <w:t>2.1 Цели создания АС</w:t>
       </w:r>
-      <w:bookmarkEnd w:id="5"/>
+      <w:bookmarkEnd w:id="6"/>
     </w:p>
     <w:p/>
     <w:p>
@@ -3042,11 +3760,11 @@
       <w:pPr>
         <w:pStyle w:val="2"/>
       </w:pPr>
-      <w:bookmarkStart w:id="6" w:name="_Toc178603505"/>
+      <w:bookmarkStart w:id="7" w:name="_Toc178603505"/>
       <w:r>
         <w:t>2.2 Назначение АС</w:t>
       </w:r>
-      <w:bookmarkEnd w:id="6"/>
+      <w:bookmarkEnd w:id="7"/>
     </w:p>
     <w:p>
       <w:pPr>
@@ -3258,7 +3976,7 @@
         <w:rPr>
           <w:rStyle w:val="a6"/>
         </w:rPr>
-        <w:commentReference w:id="7"/>
+        <w:commentReference w:id="8"/>
       </w:r>
       <w:r>
         <w:rPr>
@@ -3289,12 +4007,12 @@
       <w:pPr>
         <w:pStyle w:val="1"/>
       </w:pPr>
-      <w:bookmarkStart w:id="8" w:name="_Toc178603506"/>
+      <w:bookmarkStart w:id="9" w:name="_Toc178603506"/>
       <w:r>
         <w:lastRenderedPageBreak/>
         <w:t>3 ТРЕБОВАНИЯ К АВТОМАТИЗИРОВАННОЙ СИСТЕМЕ</w:t>
       </w:r>
-      <w:bookmarkEnd w:id="8"/>
+      <w:bookmarkEnd w:id="9"/>
     </w:p>
     <w:p>
       <w:pPr>
@@ -3313,11 +4031,11 @@
       <w:pPr>
         <w:pStyle w:val="2"/>
       </w:pPr>
-      <w:bookmarkStart w:id="9" w:name="_Toc178603507"/>
+      <w:bookmarkStart w:id="10" w:name="_Toc178603507"/>
       <w:r>
         <w:t>3.1 Требования к структуре АС в целом</w:t>
       </w:r>
-      <w:bookmarkEnd w:id="9"/>
+      <w:bookmarkEnd w:id="10"/>
     </w:p>
     <w:p>
       <w:pPr>
@@ -3517,7 +4235,7 @@
           <w:szCs w:val="28"/>
         </w:rPr>
       </w:pPr>
-      <w:commentRangeStart w:id="10"/>
+      <w:commentRangeStart w:id="11"/>
       <w:r>
         <w:rPr>
           <w:rFonts w:ascii="Times New Roman" w:hAnsi="Times New Roman" w:cs="Times New Roman"/>
@@ -3835,176 +4553,176 @@
         <w:rPr>
           <w:rStyle w:val="a6"/>
         </w:rPr>
+        <w:commentReference w:id="12"/>
+      </w:r>
+      <w:r>
+        <w:rPr>
+          <w:rFonts w:ascii="Times New Roman" w:hAnsi="Times New Roman" w:cs="Times New Roman"/>
+          <w:sz w:val="28"/>
+          <w:szCs w:val="28"/>
+        </w:rPr>
+        <w:t xml:space="preserve">) </w:t>
+      </w:r>
+      <w:r>
+        <w:rPr>
+          <w:rFonts w:ascii="Times New Roman" w:hAnsi="Times New Roman" w:cs="Times New Roman"/>
+          <w:sz w:val="28"/>
+          <w:szCs w:val="28"/>
+        </w:rPr>
+        <w:t>сечения</w:t>
+      </w:r>
+      <w:r>
+        <w:rPr>
+          <w:rFonts w:ascii="Times New Roman" w:hAnsi="Times New Roman" w:cs="Times New Roman"/>
+          <w:sz w:val="28"/>
+          <w:szCs w:val="28"/>
+        </w:rPr>
+        <w:t xml:space="preserve"> </w:t>
+      </w:r>
+      <w:r>
+        <w:rPr>
+          <w:rFonts w:ascii="Times New Roman" w:hAnsi="Times New Roman" w:cs="Times New Roman"/>
+          <w:sz w:val="28"/>
+          <w:szCs w:val="28"/>
+        </w:rPr>
+        <w:t>всех ножек должна быть не больше площади столешницы</w:t>
+      </w:r>
+      <w:r>
+        <w:rPr>
+          <w:rFonts w:ascii="Times New Roman" w:hAnsi="Times New Roman" w:cs="Times New Roman"/>
+          <w:sz w:val="28"/>
+          <w:szCs w:val="28"/>
+        </w:rPr>
+        <w:t>, с учетом минимального зазора между ножками</w:t>
+      </w:r>
+      <w:r>
+        <w:rPr>
+          <w:rFonts w:ascii="Times New Roman" w:hAnsi="Times New Roman" w:cs="Times New Roman"/>
+          <w:sz w:val="28"/>
+          <w:szCs w:val="28"/>
+        </w:rPr>
+        <w:t>)</w:t>
+      </w:r>
+      <w:r>
+        <w:rPr>
+          <w:rFonts w:ascii="Times New Roman" w:hAnsi="Times New Roman" w:cs="Times New Roman"/>
+          <w:sz w:val="28"/>
+          <w:szCs w:val="28"/>
+        </w:rPr>
+        <w:t>;</w:t>
+      </w:r>
+    </w:p>
+    <w:p>
+      <w:pPr>
+        <w:spacing w:line="360" w:lineRule="auto"/>
+        <w:ind w:firstLine="708"/>
+        <w:jc w:val="both"/>
+        <w:rPr>
+          <w:rFonts w:ascii="Times New Roman" w:hAnsi="Times New Roman" w:cs="Times New Roman"/>
+          <w:sz w:val="28"/>
+          <w:szCs w:val="28"/>
+        </w:rPr>
+      </w:pPr>
+      <w:r>
+        <w:rPr>
+          <w:rFonts w:ascii="Times New Roman" w:hAnsi="Times New Roman" w:cs="Times New Roman"/>
+          <w:sz w:val="28"/>
+          <w:szCs w:val="28"/>
+        </w:rPr>
+        <w:t xml:space="preserve">− </w:t>
+      </w:r>
+      <w:r>
+        <w:rPr>
+          <w:rFonts w:ascii="Times New Roman" w:hAnsi="Times New Roman" w:cs="Times New Roman"/>
+          <w:sz w:val="28"/>
+          <w:szCs w:val="28"/>
+        </w:rPr>
+        <w:t>Высота столешницы h</w:t>
+      </w:r>
+      <w:r>
+        <w:rPr>
+          <w:rFonts w:ascii="Times New Roman" w:hAnsi="Times New Roman" w:cs="Times New Roman"/>
+          <w:sz w:val="28"/>
+          <w:szCs w:val="28"/>
+        </w:rPr>
+        <w:t xml:space="preserve"> (от 16мм до 100мм)</w:t>
+      </w:r>
+      <w:r>
+        <w:rPr>
+          <w:rFonts w:ascii="Times New Roman" w:hAnsi="Times New Roman" w:cs="Times New Roman"/>
+          <w:sz w:val="28"/>
+          <w:szCs w:val="28"/>
+        </w:rPr>
+        <w:t>;</w:t>
+      </w:r>
+    </w:p>
+    <w:p>
+      <w:pPr>
+        <w:spacing w:line="360" w:lineRule="auto"/>
+        <w:ind w:firstLine="708"/>
+        <w:jc w:val="both"/>
+        <w:rPr>
+          <w:rFonts w:ascii="Times New Roman" w:hAnsi="Times New Roman" w:cs="Times New Roman"/>
+          <w:sz w:val="28"/>
+          <w:szCs w:val="28"/>
+        </w:rPr>
+      </w:pPr>
+      <w:r>
+        <w:rPr>
+          <w:rFonts w:ascii="Times New Roman" w:hAnsi="Times New Roman" w:cs="Times New Roman"/>
+          <w:sz w:val="28"/>
+          <w:szCs w:val="28"/>
+        </w:rPr>
+        <w:t>−</w:t>
+      </w:r>
+      <w:r>
+        <w:rPr>
+          <w:rFonts w:ascii="Times New Roman" w:hAnsi="Times New Roman" w:cs="Times New Roman"/>
+          <w:sz w:val="28"/>
+          <w:szCs w:val="28"/>
+        </w:rPr>
+        <w:t xml:space="preserve"> Высота стола </w:t>
+      </w:r>
+      <w:proofErr w:type="gramStart"/>
+      <w:r>
+        <w:rPr>
+          <w:rFonts w:ascii="Times New Roman" w:hAnsi="Times New Roman" w:cs="Times New Roman"/>
+          <w:sz w:val="28"/>
+          <w:szCs w:val="28"/>
+        </w:rPr>
+        <w:t>L</w:t>
+      </w:r>
+      <w:r>
+        <w:rPr>
+          <w:rFonts w:ascii="Times New Roman" w:hAnsi="Times New Roman" w:cs="Times New Roman"/>
+          <w:sz w:val="28"/>
+          <w:szCs w:val="28"/>
+        </w:rPr>
+        <w:t>(</w:t>
+      </w:r>
+      <w:proofErr w:type="gramEnd"/>
+      <w:r>
+        <w:rPr>
+          <w:rFonts w:ascii="Times New Roman" w:hAnsi="Times New Roman" w:cs="Times New Roman"/>
+          <w:sz w:val="28"/>
+          <w:szCs w:val="28"/>
+        </w:rPr>
+        <w:t>от 500мм до 1400мм)</w:t>
+      </w:r>
+      <w:r>
+        <w:rPr>
+          <w:rFonts w:ascii="Times New Roman" w:hAnsi="Times New Roman" w:cs="Times New Roman"/>
+          <w:sz w:val="28"/>
+          <w:szCs w:val="28"/>
+        </w:rPr>
+        <w:t>.</w:t>
+      </w:r>
+      <w:commentRangeEnd w:id="11"/>
+      <w:r>
+        <w:rPr>
+          <w:rStyle w:val="a6"/>
+        </w:rPr>
         <w:commentReference w:id="11"/>
-      </w:r>
-      <w:r>
-        <w:rPr>
-          <w:rFonts w:ascii="Times New Roman" w:hAnsi="Times New Roman" w:cs="Times New Roman"/>
-          <w:sz w:val="28"/>
-          <w:szCs w:val="28"/>
-        </w:rPr>
-        <w:t xml:space="preserve">) </w:t>
-      </w:r>
-      <w:r>
-        <w:rPr>
-          <w:rFonts w:ascii="Times New Roman" w:hAnsi="Times New Roman" w:cs="Times New Roman"/>
-          <w:sz w:val="28"/>
-          <w:szCs w:val="28"/>
-        </w:rPr>
-        <w:t>сечения</w:t>
-      </w:r>
-      <w:r>
-        <w:rPr>
-          <w:rFonts w:ascii="Times New Roman" w:hAnsi="Times New Roman" w:cs="Times New Roman"/>
-          <w:sz w:val="28"/>
-          <w:szCs w:val="28"/>
-        </w:rPr>
-        <w:t xml:space="preserve"> </w:t>
-      </w:r>
-      <w:r>
-        <w:rPr>
-          <w:rFonts w:ascii="Times New Roman" w:hAnsi="Times New Roman" w:cs="Times New Roman"/>
-          <w:sz w:val="28"/>
-          <w:szCs w:val="28"/>
-        </w:rPr>
-        <w:t>всех ножек должна быть не больше площади столешницы</w:t>
-      </w:r>
-      <w:r>
-        <w:rPr>
-          <w:rFonts w:ascii="Times New Roman" w:hAnsi="Times New Roman" w:cs="Times New Roman"/>
-          <w:sz w:val="28"/>
-          <w:szCs w:val="28"/>
-        </w:rPr>
-        <w:t>, с учетом минимального зазора между ножками</w:t>
-      </w:r>
-      <w:r>
-        <w:rPr>
-          <w:rFonts w:ascii="Times New Roman" w:hAnsi="Times New Roman" w:cs="Times New Roman"/>
-          <w:sz w:val="28"/>
-          <w:szCs w:val="28"/>
-        </w:rPr>
-        <w:t>)</w:t>
-      </w:r>
-      <w:r>
-        <w:rPr>
-          <w:rFonts w:ascii="Times New Roman" w:hAnsi="Times New Roman" w:cs="Times New Roman"/>
-          <w:sz w:val="28"/>
-          <w:szCs w:val="28"/>
-        </w:rPr>
-        <w:t>;</w:t>
-      </w:r>
-    </w:p>
-    <w:p>
-      <w:pPr>
-        <w:spacing w:line="360" w:lineRule="auto"/>
-        <w:ind w:firstLine="708"/>
-        <w:jc w:val="both"/>
-        <w:rPr>
-          <w:rFonts w:ascii="Times New Roman" w:hAnsi="Times New Roman" w:cs="Times New Roman"/>
-          <w:sz w:val="28"/>
-          <w:szCs w:val="28"/>
-        </w:rPr>
-      </w:pPr>
-      <w:r>
-        <w:rPr>
-          <w:rFonts w:ascii="Times New Roman" w:hAnsi="Times New Roman" w:cs="Times New Roman"/>
-          <w:sz w:val="28"/>
-          <w:szCs w:val="28"/>
-        </w:rPr>
-        <w:t xml:space="preserve">− </w:t>
-      </w:r>
-      <w:r>
-        <w:rPr>
-          <w:rFonts w:ascii="Times New Roman" w:hAnsi="Times New Roman" w:cs="Times New Roman"/>
-          <w:sz w:val="28"/>
-          <w:szCs w:val="28"/>
-        </w:rPr>
-        <w:t>Высота столешницы h</w:t>
-      </w:r>
-      <w:r>
-        <w:rPr>
-          <w:rFonts w:ascii="Times New Roman" w:hAnsi="Times New Roman" w:cs="Times New Roman"/>
-          <w:sz w:val="28"/>
-          <w:szCs w:val="28"/>
-        </w:rPr>
-        <w:t xml:space="preserve"> (от 16мм до 100мм)</w:t>
-      </w:r>
-      <w:r>
-        <w:rPr>
-          <w:rFonts w:ascii="Times New Roman" w:hAnsi="Times New Roman" w:cs="Times New Roman"/>
-          <w:sz w:val="28"/>
-          <w:szCs w:val="28"/>
-        </w:rPr>
-        <w:t>;</w:t>
-      </w:r>
-    </w:p>
-    <w:p>
-      <w:pPr>
-        <w:spacing w:line="360" w:lineRule="auto"/>
-        <w:ind w:firstLine="708"/>
-        <w:jc w:val="both"/>
-        <w:rPr>
-          <w:rFonts w:ascii="Times New Roman" w:hAnsi="Times New Roman" w:cs="Times New Roman"/>
-          <w:sz w:val="28"/>
-          <w:szCs w:val="28"/>
-        </w:rPr>
-      </w:pPr>
-      <w:r>
-        <w:rPr>
-          <w:rFonts w:ascii="Times New Roman" w:hAnsi="Times New Roman" w:cs="Times New Roman"/>
-          <w:sz w:val="28"/>
-          <w:szCs w:val="28"/>
-        </w:rPr>
-        <w:t>−</w:t>
-      </w:r>
-      <w:r>
-        <w:rPr>
-          <w:rFonts w:ascii="Times New Roman" w:hAnsi="Times New Roman" w:cs="Times New Roman"/>
-          <w:sz w:val="28"/>
-          <w:szCs w:val="28"/>
-        </w:rPr>
-        <w:t xml:space="preserve"> Высота стола </w:t>
-      </w:r>
-      <w:proofErr w:type="gramStart"/>
-      <w:r>
-        <w:rPr>
-          <w:rFonts w:ascii="Times New Roman" w:hAnsi="Times New Roman" w:cs="Times New Roman"/>
-          <w:sz w:val="28"/>
-          <w:szCs w:val="28"/>
-        </w:rPr>
-        <w:t>L</w:t>
-      </w:r>
-      <w:r>
-        <w:rPr>
-          <w:rFonts w:ascii="Times New Roman" w:hAnsi="Times New Roman" w:cs="Times New Roman"/>
-          <w:sz w:val="28"/>
-          <w:szCs w:val="28"/>
-        </w:rPr>
-        <w:t>(</w:t>
-      </w:r>
-      <w:proofErr w:type="gramEnd"/>
-      <w:r>
-        <w:rPr>
-          <w:rFonts w:ascii="Times New Roman" w:hAnsi="Times New Roman" w:cs="Times New Roman"/>
-          <w:sz w:val="28"/>
-          <w:szCs w:val="28"/>
-        </w:rPr>
-        <w:t>от 500мм до 1400мм)</w:t>
-      </w:r>
-      <w:r>
-        <w:rPr>
-          <w:rFonts w:ascii="Times New Roman" w:hAnsi="Times New Roman" w:cs="Times New Roman"/>
-          <w:sz w:val="28"/>
-          <w:szCs w:val="28"/>
-        </w:rPr>
-        <w:t>.</w:t>
-      </w:r>
-      <w:commentRangeEnd w:id="10"/>
-      <w:r>
-        <w:rPr>
-          <w:rStyle w:val="a6"/>
-        </w:rPr>
-        <w:commentReference w:id="10"/>
       </w:r>
     </w:p>
     <w:p>
@@ -4749,12 +5467,12 @@
       <w:pPr>
         <w:pStyle w:val="2"/>
       </w:pPr>
-      <w:bookmarkStart w:id="12" w:name="_Toc178603508"/>
-      <w:commentRangeStart w:id="13"/>
+      <w:bookmarkStart w:id="13" w:name="_Toc178603508"/>
+      <w:commentRangeStart w:id="14"/>
       <w:r>
         <w:t>3.2 Требования к функциям (задачам), выполняемым АС</w:t>
       </w:r>
-      <w:bookmarkEnd w:id="12"/>
+      <w:bookmarkEnd w:id="13"/>
     </w:p>
     <w:p>
       <w:pPr>
@@ -4787,12 +5505,12 @@
         </w:rPr>
         <w:t>3.2.1 Перечень функций, задач или их комплексов</w:t>
       </w:r>
-      <w:commentRangeEnd w:id="13"/>
+      <w:commentRangeEnd w:id="14"/>
       <w:r>
         <w:rPr>
           <w:rStyle w:val="a6"/>
         </w:rPr>
-        <w:commentReference w:id="13"/>
+        <w:commentReference w:id="14"/>
       </w:r>
     </w:p>
     <w:p>
@@ -4933,12 +5651,12 @@
       <w:pPr>
         <w:pStyle w:val="2"/>
       </w:pPr>
-      <w:bookmarkStart w:id="14" w:name="_Toc178603509"/>
+      <w:bookmarkStart w:id="15" w:name="_Toc178603509"/>
       <w:r>
         <w:lastRenderedPageBreak/>
         <w:t>3.3 требования к видам обеспечения АС</w:t>
       </w:r>
-      <w:bookmarkEnd w:id="14"/>
+      <w:bookmarkEnd w:id="15"/>
     </w:p>
     <w:p>
       <w:pPr>
@@ -5426,11 +6144,11 @@
       <w:pPr>
         <w:pStyle w:val="2"/>
       </w:pPr>
-      <w:bookmarkStart w:id="15" w:name="_Toc178603510"/>
+      <w:bookmarkStart w:id="16" w:name="_Toc178603510"/>
       <w:r>
         <w:t>3.4 Общие технические требования к АС</w:t>
       </w:r>
-      <w:bookmarkEnd w:id="15"/>
+      <w:bookmarkEnd w:id="16"/>
     </w:p>
     <w:p>
       <w:pPr>
@@ -5561,12 +6279,12 @@
       <w:pPr>
         <w:pStyle w:val="1"/>
       </w:pPr>
-      <w:bookmarkStart w:id="16" w:name="_Toc178603511"/>
+      <w:bookmarkStart w:id="17" w:name="_Toc178603511"/>
       <w:r>
         <w:lastRenderedPageBreak/>
         <w:t>4 СОСТАВ И СОДЕРЖАНИЕ РАБОТ ПО СОЗДАНИЮ АВТОМАТИЗИРОВАННОЙ СИСТЕМЫ</w:t>
       </w:r>
-      <w:bookmarkEnd w:id="16"/>
+      <w:bookmarkEnd w:id="17"/>
     </w:p>
     <w:p>
       <w:pPr>
@@ -5640,7 +6358,7 @@
         <w:rPr>
           <w:rStyle w:val="a6"/>
         </w:rPr>
-        <w:commentReference w:id="17"/>
+        <w:commentReference w:id="18"/>
       </w:r>
       <w:r>
         <w:rPr>
@@ -5729,7 +6447,7 @@
                 <w:szCs w:val="24"/>
               </w:rPr>
             </w:pPr>
-            <w:commentRangeStart w:id="18"/>
+            <w:commentRangeStart w:id="19"/>
             <w:r>
               <w:rPr>
                 <w:rFonts w:ascii="Times New Roman" w:hAnsi="Times New Roman" w:cs="Times New Roman"/>
@@ -6556,7 +7274,7 @@
                 <w:szCs w:val="24"/>
               </w:rPr>
             </w:pPr>
-            <w:commentRangeStart w:id="19"/>
+            <w:commentRangeStart w:id="20"/>
             <w:r>
               <w:rPr>
                 <w:rFonts w:ascii="Times New Roman" w:hAnsi="Times New Roman" w:cs="Times New Roman"/>
@@ -6565,14 +7283,14 @@
               </w:rPr>
               <w:t xml:space="preserve">Создание </w:t>
             </w:r>
-            <w:commentRangeEnd w:id="19"/>
+            <w:commentRangeEnd w:id="20"/>
             <w:r>
               <w:rPr>
                 <w:rStyle w:val="a6"/>
                 <w:sz w:val="24"/>
                 <w:szCs w:val="24"/>
               </w:rPr>
-              <w:commentReference w:id="19"/>
+              <w:commentReference w:id="20"/>
             </w:r>
             <w:r>
               <w:rPr>
@@ -6893,7 +7611,7 @@
             </w:pPr>
           </w:p>
         </w:tc>
-        <w:commentRangeEnd w:id="18"/>
+        <w:commentRangeEnd w:id="19"/>
         <w:tc>
           <w:tcPr>
             <w:tcW w:w="1757" w:type="dxa"/>
@@ -6914,7 +7632,7 @@
                 <w:sz w:val="24"/>
                 <w:szCs w:val="24"/>
               </w:rPr>
-              <w:commentReference w:id="18"/>
+              <w:commentReference w:id="19"/>
             </w:r>
           </w:p>
         </w:tc>
@@ -6953,12 +7671,12 @@
       <w:pPr>
         <w:pStyle w:val="1"/>
       </w:pPr>
-      <w:bookmarkStart w:id="20" w:name="_Toc178603512"/>
+      <w:bookmarkStart w:id="21" w:name="_Toc178603512"/>
       <w:r>
         <w:lastRenderedPageBreak/>
         <w:t>5 ПОРЯДОК РАЗРАБОТКИ АВТОМАТИЗИРОВАННОЙ СИСТЕМЫ</w:t>
       </w:r>
-      <w:bookmarkEnd w:id="20"/>
+      <w:bookmarkEnd w:id="21"/>
     </w:p>
     <w:p>
       <w:pPr>
@@ -6977,11 +7695,11 @@
       <w:pPr>
         <w:pStyle w:val="2"/>
       </w:pPr>
-      <w:bookmarkStart w:id="21" w:name="_Toc178603513"/>
+      <w:bookmarkStart w:id="22" w:name="_Toc178603513"/>
       <w:r>
         <w:t>5.1 Порядок организации разработки АС</w:t>
       </w:r>
-      <w:bookmarkEnd w:id="21"/>
+      <w:bookmarkEnd w:id="22"/>
     </w:p>
     <w:p>
       <w:pPr>
@@ -7046,14 +7764,14 @@
       <w:pPr>
         <w:pStyle w:val="2"/>
       </w:pPr>
-      <w:bookmarkStart w:id="22" w:name="_Toc178603514"/>
+      <w:bookmarkStart w:id="23" w:name="_Toc178603514"/>
       <w:r>
         <w:t xml:space="preserve">5.2 </w:t>
       </w:r>
       <w:r>
         <w:t>Перечень документов и исходных данных для разработки АС</w:t>
       </w:r>
-      <w:bookmarkEnd w:id="22"/>
+      <w:bookmarkEnd w:id="23"/>
     </w:p>
     <w:p>
       <w:pPr>
@@ -7252,14 +7970,14 @@
       <w:pPr>
         <w:pStyle w:val="2"/>
       </w:pPr>
-      <w:bookmarkStart w:id="23" w:name="_Toc178603515"/>
+      <w:bookmarkStart w:id="24" w:name="_Toc178603515"/>
       <w:r>
         <w:t xml:space="preserve">5.3 </w:t>
       </w:r>
       <w:r>
         <w:t>Перечень документов, предъявляемых по окончании соответствующих этапов работ</w:t>
       </w:r>
-      <w:bookmarkEnd w:id="23"/>
+      <w:bookmarkEnd w:id="24"/>
     </w:p>
     <w:p>
       <w:pPr>
@@ -7681,12 +8399,12 @@
       <w:pPr>
         <w:pStyle w:val="1"/>
       </w:pPr>
-      <w:bookmarkStart w:id="24" w:name="_Toc178603516"/>
+      <w:bookmarkStart w:id="25" w:name="_Toc178603516"/>
       <w:r>
         <w:lastRenderedPageBreak/>
         <w:t>6 ПОРЯДОК КОНТРОЛЯ И ПРИЁМКИ АВТОМАТИЗИРОВАННОЙ СИСТЕМЫ</w:t>
       </w:r>
-      <w:bookmarkEnd w:id="24"/>
+      <w:bookmarkEnd w:id="25"/>
     </w:p>
     <w:p>
       <w:pPr>
@@ -7705,11 +8423,11 @@
       <w:pPr>
         <w:pStyle w:val="2"/>
       </w:pPr>
-      <w:bookmarkStart w:id="25" w:name="_Toc178603517"/>
+      <w:bookmarkStart w:id="26" w:name="_Toc178603517"/>
       <w:r>
         <w:t>6.1 Виды, состав и методы испытаний АС и ее составных частей</w:t>
       </w:r>
-      <w:bookmarkEnd w:id="25"/>
+      <w:bookmarkEnd w:id="26"/>
     </w:p>
     <w:p>
       <w:pPr>
@@ -7958,11 +8676,11 @@
       <w:pPr>
         <w:pStyle w:val="2"/>
       </w:pPr>
-      <w:bookmarkStart w:id="26" w:name="_Toc178603518"/>
+      <w:bookmarkStart w:id="27" w:name="_Toc178603518"/>
       <w:r>
         <w:t>6.2 Общие требования к приёмке работ по стадиям</w:t>
       </w:r>
-      <w:bookmarkEnd w:id="26"/>
+      <w:bookmarkEnd w:id="27"/>
     </w:p>
     <w:p>
       <w:pPr>
@@ -8204,12 +8922,12 @@
       <w:pPr>
         <w:pStyle w:val="1"/>
       </w:pPr>
-      <w:bookmarkStart w:id="27" w:name="_Toc178603519"/>
+      <w:bookmarkStart w:id="28" w:name="_Toc178603519"/>
       <w:r>
         <w:lastRenderedPageBreak/>
         <w:t>7 ТРЕБОВАНИЯ К ДОКУМЕНТИРОВАНИЮ</w:t>
       </w:r>
-      <w:bookmarkEnd w:id="27"/>
+      <w:bookmarkEnd w:id="28"/>
     </w:p>
     <w:p>
       <w:pPr>
@@ -8268,11 +8986,11 @@
       <w:pPr>
         <w:pStyle w:val="2"/>
       </w:pPr>
-      <w:bookmarkStart w:id="28" w:name="_Toc178603520"/>
+      <w:bookmarkStart w:id="29" w:name="_Toc178603520"/>
       <w:r>
         <w:t>7.1 Перечень подлежащих разработке документов</w:t>
       </w:r>
-      <w:bookmarkEnd w:id="28"/>
+      <w:bookmarkEnd w:id="29"/>
       <w:r>
         <w:t xml:space="preserve"> </w:t>
       </w:r>
@@ -8323,11 +9041,11 @@
       <w:pPr>
         <w:pStyle w:val="2"/>
       </w:pPr>
-      <w:bookmarkStart w:id="29" w:name="_Toc178603521"/>
+      <w:bookmarkStart w:id="30" w:name="_Toc178603521"/>
       <w:r>
         <w:t>7.2 Вид представления и количество документов</w:t>
       </w:r>
-      <w:bookmarkEnd w:id="29"/>
+      <w:bookmarkEnd w:id="30"/>
     </w:p>
     <w:p>
       <w:pPr>
@@ -8523,12 +9241,12 @@
       <w:pPr>
         <w:pStyle w:val="2"/>
       </w:pPr>
-      <w:bookmarkStart w:id="30" w:name="_Toc178603522"/>
+      <w:bookmarkStart w:id="31" w:name="_Toc178603522"/>
       <w:r>
         <w:lastRenderedPageBreak/>
         <w:t>7.3 Требования по использованию ЕСКД и ЕСПД при разработке документов</w:t>
       </w:r>
-      <w:bookmarkEnd w:id="30"/>
+      <w:bookmarkEnd w:id="31"/>
     </w:p>
     <w:p>
       <w:pPr>
@@ -8881,12 +9599,12 @@
       <w:pPr>
         <w:pStyle w:val="1"/>
       </w:pPr>
-      <w:bookmarkStart w:id="31" w:name="_Toc178603523"/>
+      <w:bookmarkStart w:id="32" w:name="_Toc178603523"/>
       <w:r>
         <w:lastRenderedPageBreak/>
         <w:t>8 ИСТОЧНИКИ РАЗРАБОТКИ</w:t>
       </w:r>
-      <w:bookmarkEnd w:id="31"/>
+      <w:bookmarkEnd w:id="32"/>
     </w:p>
     <w:p>
       <w:pPr>
@@ -9409,8 +10127,6 @@
         </w:rPr>
         <w:t>RU/52_glava1_trebovanija_k_apparatnym_sredstvam.html</w:t>
       </w:r>
-      <w:bookmarkStart w:id="32" w:name="_GoBack"/>
-      <w:bookmarkEnd w:id="32"/>
     </w:p>
     <w:sectPr>
       <w:footerReference w:type="default" r:id="rId13"/>
@@ -9425,7 +10141,7 @@
 
 <file path=word/comments.xml><?xml version="1.0" encoding="utf-8"?>
 <w:comments xmlns:wpc="http://schemas.microsoft.com/office/word/2010/wordprocessingCanvas" xmlns:cx="http://schemas.microsoft.com/office/drawing/2014/chartex" xmlns:cx1="http://schemas.microsoft.com/office/drawing/2015/9/8/chartex" xmlns:cx2="http://schemas.microsoft.com/office/drawing/2015/10/21/chartex" xmlns:cx3="http://schemas.microsoft.com/office/drawing/2016/5/9/chartex" xmlns:cx4="http://schemas.microsoft.com/office/drawing/2016/5/10/chartex" xmlns:cx5="http://schemas.microsoft.com/office/drawing/2016/5/11/chartex" xmlns:cx6="http://schemas.microsoft.com/office/drawing/2016/5/12/chartex" xmlns:cx7="http://schemas.microsoft.com/office/drawing/2016/5/13/chartex" xmlns:cx8="http://schemas.microsoft.com/office/drawing/2016/5/14/chartex" xmlns:mc="http://schemas.openxmlformats.org/markup-compatibility/2006" xmlns:aink="http://schemas.microsoft.com/office/drawing/2016/ink" xmlns:am3d="http://schemas.microsoft.com/office/drawing/2017/model3d" xmlns:o="urn:schemas-microsoft-com:office:office" xmlns:r="http://schemas.openxmlformats.org/officeDocument/2006/relationships" xmlns:m="http://schemas.openxmlformats.org/officeDocument/2006/math" xmlns:v="urn:schemas-microsoft-com:vml" xmlns:wp14="http://schemas.microsoft.com/office/word/2010/wordprocessingDrawing" xmlns:wp="http://schemas.openxmlformats.org/drawingml/2006/wordprocessingDrawing" xmlns:w10="urn:schemas-microsoft-com:office:word" xmlns:w="http://schemas.openxmlformats.org/wordprocessingml/2006/main" xmlns:w14="http://schemas.microsoft.com/office/word/2010/wordml" xmlns:w15="http://schemas.microsoft.com/office/word/2012/wordml" xmlns:w16cid="http://schemas.microsoft.com/office/word/2016/wordml/cid" xmlns:w16se="http://schemas.microsoft.com/office/word/2015/wordml/symex" xmlns:wpg="http://schemas.microsoft.com/office/word/2010/wordprocessingGroup" xmlns:wpi="http://schemas.microsoft.com/office/word/2010/wordprocessingInk" xmlns:wne="http://schemas.microsoft.com/office/word/2006/wordml" xmlns:wps="http://schemas.microsoft.com/office/word/2010/wordprocessingShape" mc:Ignorable="w14 w15 w16se w16cid wp14">
-  <w:comment w:id="7" w:author="Kalentyev Alexey" w:date="2024-09-30T14:32:00Z" w:initials="KA">
+  <w:comment w:id="8" w:author="Kalentyev Alexey" w:date="2024-09-30T14:32:00Z" w:initials="KA">
     <w:p>
       <w:pPr>
         <w:pStyle w:val="a7"/>
@@ -9438,7 +10154,7 @@
       </w:r>
     </w:p>
   </w:comment>
-  <w:comment w:id="11" w:author="Kalentyev Alexey" w:date="2024-09-30T14:33:00Z" w:initials="KA">
+  <w:comment w:id="12" w:author="Kalentyev Alexey" w:date="2024-09-30T14:33:00Z" w:initials="KA">
     <w:p>
       <w:pPr>
         <w:pStyle w:val="a7"/>
@@ -9454,7 +10170,7 @@
       </w:r>
     </w:p>
   </w:comment>
-  <w:comment w:id="10" w:author="Kalentyev Alexey" w:date="2024-09-30T14:32:00Z" w:initials="KA">
+  <w:comment w:id="11" w:author="Kalentyev Alexey" w:date="2024-09-30T14:32:00Z" w:initials="KA">
     <w:p>
       <w:pPr>
         <w:pStyle w:val="a7"/>
@@ -9470,7 +10186,7 @@
       </w:r>
     </w:p>
   </w:comment>
-  <w:comment w:id="13" w:author="Kalentyev Alexey" w:date="2024-09-30T14:34:00Z" w:initials="KA">
+  <w:comment w:id="14" w:author="Kalentyev Alexey" w:date="2024-09-30T14:34:00Z" w:initials="KA">
     <w:p>
       <w:pPr>
         <w:pStyle w:val="a7"/>
@@ -9483,7 +10199,20 @@
       </w:r>
     </w:p>
   </w:comment>
-  <w:comment w:id="17" w:author="Kalentyev Alexey" w:date="2024-09-30T14:35:00Z" w:initials="KA">
+  <w:comment w:id="18" w:author="Kalentyev Alexey" w:date="2024-09-30T14:35:00Z" w:initials="KA">
+    <w:p>
+      <w:pPr>
+        <w:pStyle w:val="a7"/>
+      </w:pPr>
+      <w:r>
+        <w:rPr>
+          <w:rStyle w:val="a6"/>
+        </w:rPr>
+        <w:annotationRef/>
+      </w:r>
+    </w:p>
+  </w:comment>
+  <w:comment w:id="20" w:author="Kalentyev Alexey" w:date="2024-09-30T14:35:00Z" w:initials="KA">
     <w:p>
       <w:pPr>
         <w:pStyle w:val="a7"/>
@@ -9497,19 +10226,6 @@
     </w:p>
   </w:comment>
   <w:comment w:id="19" w:author="Kalentyev Alexey" w:date="2024-09-30T14:35:00Z" w:initials="KA">
-    <w:p>
-      <w:pPr>
-        <w:pStyle w:val="a7"/>
-      </w:pPr>
-      <w:r>
-        <w:rPr>
-          <w:rStyle w:val="a6"/>
-        </w:rPr>
-        <w:annotationRef/>
-      </w:r>
-    </w:p>
-  </w:comment>
-  <w:comment w:id="18" w:author="Kalentyev Alexey" w:date="2024-09-30T14:35:00Z" w:initials="KA">
     <w:p>
       <w:pPr>
         <w:pStyle w:val="a7"/>
@@ -11484,7 +12200,7 @@
 </file>
 
 <file path=customXml/itemProps2.xml><?xml version="1.0" encoding="utf-8"?>
-<ds:datastoreItem xmlns:ds="http://schemas.openxmlformats.org/officeDocument/2006/customXml" ds:itemID="{66328B3B-1E35-4864-A2E4-934E697E6B08}">
+<ds:datastoreItem xmlns:ds="http://schemas.openxmlformats.org/officeDocument/2006/customXml" ds:itemID="{0FBAB3B7-9E74-4E1C-92EA-C6827E46BD2A}">
   <ds:schemaRefs>
     <ds:schemaRef ds:uri="http://schemas.openxmlformats.org/officeDocument/2006/bibliography"/>
   </ds:schemaRefs>

</xml_diff>